<commit_message>
new notes on ES6 and HTML Global attributes
</commit_message>
<xml_diff>
--- a/Front-End Notes/FreeCodeCamp - HTML Bootstrap.docx
+++ b/Front-End Notes/FreeCodeCamp - HTML Bootstrap.docx
@@ -1659,7 +1659,11 @@
         </w:rPr>
       </w:pPr>
       <w:r>
-        <w:rPr/>
+        <w:rPr>
+          <w:b w:val="false"/>
+          <w:bCs w:val="false"/>
+          <w:color w:val="00000A"/>
+        </w:rPr>
       </w:r>
     </w:p>
     <w:p>
@@ -1677,15 +1681,7 @@
           <w:bCs w:val="false"/>
           <w:color w:val="00000A"/>
         </w:rPr>
-        <w:t>i</w:t>
-      </w:r>
-      <w:r>
-        <w:rPr>
-          <w:b w:val="false"/>
-          <w:bCs w:val="false"/>
-          <w:color w:val="00000A"/>
-        </w:rPr>
-        <w:t>s</w:t>
+        <w:t>is</w:t>
       </w:r>
     </w:p>
     <w:p>
@@ -1703,15 +1699,7 @@
           <w:bCs w:val="false"/>
           <w:color w:val="00000A"/>
         </w:rPr>
-        <w:t xml:space="preserve">Allows you to specify that a standard HTML element should behave like a registered custom built-in element, </w:t>
-      </w:r>
-      <w:r>
-        <w:rPr>
-          <w:b w:val="false"/>
-          <w:bCs w:val="false"/>
-          <w:color w:val="00000A"/>
-        </w:rPr>
-        <w:t>after new element has been “extended” from existing.</w:t>
+        <w:t>Allows you to specify that a standard HTML element should behave like a registered custom built-in element, after new element has been “extended” from existing.</w:t>
       </w:r>
     </w:p>
     <w:p>
@@ -1729,15 +1717,7 @@
           <w:bCs w:val="false"/>
           <w:color w:val="00000A"/>
         </w:rPr>
-        <w:t>i</w:t>
-      </w:r>
-      <w:r>
-        <w:rPr>
-          <w:b w:val="false"/>
-          <w:bCs w:val="false"/>
-          <w:color w:val="00000A"/>
-        </w:rPr>
-        <w:t>temid</w:t>
+        <w:t>itemid</w:t>
       </w:r>
     </w:p>
     <w:p>
@@ -1845,8 +1825,22 @@
       </w:r>
       <w:r>
         <w:rPr/>
-        <w:t xml:space="preserve"> refers to or defines a vocabulary that supports global identifiers.</w:t>
-      </w:r>
+        <w:t xml:space="preserve"> refers to or defines a vocabulary that supports global identifiers. </w:t>
+      </w:r>
+      <w:hyperlink r:id="rId5">
+        <w:r>
+          <w:rPr>
+            <w:rStyle w:val="InternetLink"/>
+          </w:rPr>
+          <w:t>http://fortuito.us/diveintohtml5/extensibility.html</w:t>
+        </w:r>
+      </w:hyperlink>
+      <w:hyperlink r:id="rId6">
+        <w:r>
+          <w:rPr/>
+          <w:t xml:space="preserve"> </w:t>
+        </w:r>
+      </w:hyperlink>
     </w:p>
     <w:p>
       <w:pPr>
@@ -1863,15 +1857,7 @@
           <w:bCs w:val="false"/>
           <w:color w:val="00000A"/>
         </w:rPr>
-        <w:t>i</w:t>
-      </w:r>
-      <w:r>
-        <w:rPr>
-          <w:b w:val="false"/>
-          <w:bCs w:val="false"/>
-          <w:color w:val="00000A"/>
-        </w:rPr>
-        <w:t>temprop</w:t>
+        <w:t>itemprop</w:t>
       </w:r>
     </w:p>
     <w:p>
@@ -1946,15 +1932,7 @@
           <w:bCs w:val="false"/>
           <w:color w:val="00000A"/>
         </w:rPr>
-        <w:t>i</w:t>
-      </w:r>
-      <w:r>
-        <w:rPr>
-          <w:b w:val="false"/>
-          <w:bCs w:val="false"/>
-          <w:color w:val="00000A"/>
-        </w:rPr>
-        <w:t>temref</w:t>
+        <w:t>itemref</w:t>
       </w:r>
     </w:p>
     <w:p>
@@ -1970,7 +1948,7 @@
         <w:rPr/>
         <w:t xml:space="preserve">The </w:t>
       </w:r>
-      <w:hyperlink r:id="rId5">
+      <w:hyperlink r:id="rId7">
         <w:r>
           <w:rPr>
             <w:rStyle w:val="InternetLink"/>
@@ -2048,15 +2026,7 @@
           <w:bCs w:val="false"/>
           <w:color w:val="00000A"/>
         </w:rPr>
-        <w:t>i</w:t>
-      </w:r>
-      <w:r>
-        <w:rPr>
-          <w:b w:val="false"/>
-          <w:bCs w:val="false"/>
-          <w:color w:val="00000A"/>
-        </w:rPr>
-        <w:t>temscope</w:t>
+        <w:t>itemscope</w:t>
       </w:r>
     </w:p>
     <w:p>
@@ -2066,12 +2036,7 @@
           <w:ilvl w:val="1"/>
           <w:numId w:val="12"/>
         </w:numPr>
-        <w:rPr>
-          <w:b w:val="false"/>
-          <w:b w:val="false"/>
-          <w:bCs w:val="false"/>
-          <w:color w:val="00000A"/>
-        </w:rPr>
+        <w:rPr/>
       </w:pPr>
       <w:r>
         <w:rPr>
@@ -2185,7 +2150,7 @@
         </w:rPr>
         <w:t xml:space="preserve"> is a valid URL of a vocabulary (such as </w:t>
       </w:r>
-      <w:hyperlink r:id="rId6">
+      <w:hyperlink r:id="rId8">
         <w:r>
           <w:rPr>
             <w:rStyle w:val="InternetLink"/>
@@ -2220,15 +2185,7 @@
           <w:bCs w:val="false"/>
           <w:color w:val="00000A"/>
         </w:rPr>
-        <w:t>i</w:t>
-      </w:r>
-      <w:r>
-        <w:rPr>
-          <w:b w:val="false"/>
-          <w:bCs w:val="false"/>
-          <w:color w:val="00000A"/>
-        </w:rPr>
-        <w:t>temtype</w:t>
+        <w:t>itemtype</w:t>
       </w:r>
     </w:p>
     <w:p>
@@ -2238,12 +2195,7 @@
           <w:ilvl w:val="1"/>
           <w:numId w:val="12"/>
         </w:numPr>
-        <w:rPr>
-          <w:b w:val="false"/>
-          <w:b w:val="false"/>
-          <w:bCs w:val="false"/>
-          <w:color w:val="00000A"/>
-        </w:rPr>
+        <w:rPr/>
       </w:pPr>
       <w:r>
         <w:rPr>
@@ -2270,7 +2222,7 @@
         </w:rPr>
         <w:t xml:space="preserve">s (item properties) in the data structure. </w:t>
       </w:r>
-      <w:hyperlink r:id="rId7">
+      <w:hyperlink r:id="rId9">
         <w:r>
           <w:rPr>
             <w:rStyle w:val="SourceText"/>
@@ -2322,7 +2274,55 @@
           <w:bCs w:val="false"/>
           <w:color w:val="00000A"/>
         </w:rPr>
+        <w:t xml:space="preserve">lang </w:t>
+      </w:r>
+    </w:p>
+    <w:p>
+      <w:pPr>
+        <w:pStyle w:val="TextBody"/>
+        <w:numPr>
+          <w:ilvl w:val="1"/>
+          <w:numId w:val="12"/>
+        </w:numPr>
+        <w:rPr/>
+      </w:pPr>
+      <w:r>
+        <w:rPr/>
+        <w:t xml:space="preserve">The </w:t>
+      </w:r>
+      <w:r>
+        <w:rPr>
+          <w:rStyle w:val="SourceText"/>
+        </w:rPr>
         <w:t>lang</w:t>
+      </w:r>
+      <w:r>
+        <w:rPr/>
+        <w:t xml:space="preserve"> </w:t>
+      </w:r>
+      <w:hyperlink r:id="rId10">
+        <w:r>
+          <w:rPr>
+            <w:rStyle w:val="InternetLink"/>
+          </w:rPr>
+          <w:t>global attribute</w:t>
+        </w:r>
+      </w:hyperlink>
+      <w:r>
+        <w:rPr/>
+        <w:t xml:space="preserve"> helps define the language of an element: the language that non-editable elements are written in, or the language that the editable elements should be written in by the user. The attribute contains a single “language tag” in the format defined in </w:t>
+      </w:r>
+      <w:hyperlink r:id="rId11">
+        <w:r>
+          <w:rPr>
+            <w:rStyle w:val="Emphasis"/>
+          </w:rPr>
+          <w:t>Tags for Identifying Languages (BCP47)</w:t>
+        </w:r>
+      </w:hyperlink>
+      <w:r>
+        <w:rPr/>
+        <w:t>.</w:t>
       </w:r>
     </w:p>
     <w:p>
@@ -2340,7 +2340,188 @@
           <w:bCs w:val="false"/>
           <w:color w:val="00000A"/>
         </w:rPr>
+        <w:t>s</w:t>
+      </w:r>
+      <w:r>
+        <w:rPr>
+          <w:b w:val="false"/>
+          <w:bCs w:val="false"/>
+          <w:color w:val="00000A"/>
+        </w:rPr>
+        <w:t>lot</w:t>
+      </w:r>
+    </w:p>
+    <w:p>
+      <w:pPr>
+        <w:pStyle w:val="Normal"/>
+        <w:numPr>
+          <w:ilvl w:val="1"/>
+          <w:numId w:val="12"/>
+        </w:numPr>
+        <w:rPr>
+          <w:b w:val="false"/>
+          <w:b w:val="false"/>
+          <w:bCs w:val="false"/>
+          <w:color w:val="00000A"/>
+        </w:rPr>
+      </w:pPr>
+      <w:r>
+        <w:rPr>
+          <w:b w:val="false"/>
+          <w:bCs w:val="false"/>
+          <w:color w:val="00000A"/>
+        </w:rPr>
+        <w:t xml:space="preserve">The </w:t>
+      </w:r>
+      <w:r>
+        <w:rPr>
+          <w:rStyle w:val="StrongEmphasis"/>
+          <w:color w:val="00000A"/>
+        </w:rPr>
         <w:t>slot</w:t>
+      </w:r>
+      <w:r>
+        <w:rPr>
+          <w:b w:val="false"/>
+          <w:bCs w:val="false"/>
+          <w:color w:val="00000A"/>
+        </w:rPr>
+        <w:t xml:space="preserve"> </w:t>
+      </w:r>
+      <w:hyperlink r:id="rId12">
+        <w:r>
+          <w:rPr>
+            <w:rStyle w:val="InternetLink"/>
+            <w:b w:val="false"/>
+            <w:bCs w:val="false"/>
+            <w:color w:val="00000A"/>
+          </w:rPr>
+          <w:t>global attribute</w:t>
+        </w:r>
+      </w:hyperlink>
+      <w:r>
+        <w:rPr>
+          <w:b w:val="false"/>
+          <w:bCs w:val="false"/>
+          <w:color w:val="00000A"/>
+        </w:rPr>
+        <w:t xml:space="preserve"> assigns a slot in a </w:t>
+      </w:r>
+      <w:hyperlink r:id="rId13">
+        <w:r>
+          <w:rPr>
+            <w:rStyle w:val="InternetLink"/>
+            <w:b w:val="false"/>
+            <w:bCs w:val="false"/>
+            <w:color w:val="00000A"/>
+          </w:rPr>
+          <w:t>shadow DOM</w:t>
+        </w:r>
+      </w:hyperlink>
+      <w:r>
+        <w:rPr>
+          <w:b w:val="false"/>
+          <w:bCs w:val="false"/>
+          <w:color w:val="00000A"/>
+        </w:rPr>
+        <w:t xml:space="preserve"> shadow tree to an element: An element with a </w:t>
+      </w:r>
+      <w:r>
+        <w:rPr>
+          <w:rStyle w:val="SourceText"/>
+          <w:b w:val="false"/>
+          <w:bCs w:val="false"/>
+          <w:color w:val="00000A"/>
+        </w:rPr>
+        <w:t>slot</w:t>
+      </w:r>
+      <w:r>
+        <w:rPr>
+          <w:b w:val="false"/>
+          <w:bCs w:val="false"/>
+          <w:color w:val="00000A"/>
+        </w:rPr>
+        <w:t xml:space="preserve"> attribute is assigned to the slot created by the </w:t>
+      </w:r>
+      <w:hyperlink r:id="rId14">
+        <w:r>
+          <w:rPr>
+            <w:rStyle w:val="SourceText"/>
+            <w:b w:val="false"/>
+            <w:bCs w:val="false"/>
+            <w:color w:val="00000A"/>
+          </w:rPr>
+          <w:t>&lt;slot&gt;</w:t>
+        </w:r>
+      </w:hyperlink>
+      <w:r>
+        <w:rPr>
+          <w:b w:val="false"/>
+          <w:bCs w:val="false"/>
+          <w:color w:val="00000A"/>
+        </w:rPr>
+        <w:t xml:space="preserve"> element whose </w:t>
+      </w:r>
+      <w:r>
+        <w:fldChar w:fldCharType="begin"/>
+      </w:r>
+      <w:r>
+        <w:rPr>
+          <w:rStyle w:val="SourceText"/>
+          <w:b w:val="false"/>
+          <w:bCs w:val="false"/>
+        </w:rPr>
+        <w:instrText> HYPERLINK "https://developer.mozilla.org/en-US/docs/Web/HTML/Element/slot" \l "attr-name"</w:instrText>
+      </w:r>
+      <w:r>
+        <w:rPr>
+          <w:rStyle w:val="SourceText"/>
+          <w:b w:val="false"/>
+          <w:bCs w:val="false"/>
+        </w:rPr>
+        <w:fldChar w:fldCharType="separate"/>
+      </w:r>
+      <w:r>
+        <w:rPr>
+          <w:rStyle w:val="SourceText"/>
+          <w:b w:val="false"/>
+          <w:bCs w:val="false"/>
+          <w:color w:val="00000A"/>
+        </w:rPr>
+        <w:t>name</w:t>
+      </w:r>
+      <w:r>
+        <w:rPr>
+          <w:rStyle w:val="SourceText"/>
+          <w:b w:val="false"/>
+          <w:bCs w:val="false"/>
+        </w:rPr>
+        <w:fldChar w:fldCharType="end"/>
+      </w:r>
+      <w:r>
+        <w:rPr>
+          <w:b w:val="false"/>
+          <w:bCs w:val="false"/>
+          <w:color w:val="00000A"/>
+        </w:rPr>
+        <w:t xml:space="preserve"> attribute's value matches that </w:t>
+      </w:r>
+      <w:r>
+        <w:rPr>
+          <w:rStyle w:val="SourceText"/>
+          <w:b w:val="false"/>
+          <w:bCs w:val="false"/>
+          <w:color w:val="00000A"/>
+        </w:rPr>
+        <w:t>slot</w:t>
+      </w:r>
+      <w:r>
+        <w:rPr>
+          <w:b w:val="false"/>
+          <w:bCs w:val="false"/>
+          <w:color w:val="00000A"/>
+        </w:rPr>
+        <w:t xml:space="preserve"> attribute's value.</w:t>
       </w:r>
     </w:p>
     <w:p>
@@ -2358,7 +2539,116 @@
           <w:bCs w:val="false"/>
           <w:color w:val="00000A"/>
         </w:rPr>
+        <w:t>s</w:t>
+      </w:r>
+      <w:r>
+        <w:rPr>
+          <w:b w:val="false"/>
+          <w:bCs w:val="false"/>
+          <w:color w:val="00000A"/>
+        </w:rPr>
+        <w:t>pellcheck</w:t>
+      </w:r>
+    </w:p>
+    <w:p>
+      <w:pPr>
+        <w:pStyle w:val="TextBody"/>
+        <w:numPr>
+          <w:ilvl w:val="1"/>
+          <w:numId w:val="12"/>
+        </w:numPr>
+        <w:rPr/>
+      </w:pPr>
+      <w:r>
+        <w:rPr>
+          <w:b w:val="false"/>
+          <w:bCs w:val="false"/>
+          <w:color w:val="00000A"/>
+        </w:rPr>
+        <w:t xml:space="preserve">The </w:t>
+      </w:r>
+      <w:r>
+        <w:rPr>
+          <w:rStyle w:val="StrongEmphasis"/>
+          <w:color w:val="00000A"/>
+        </w:rPr>
         <w:t>spellcheck</w:t>
+      </w:r>
+      <w:r>
+        <w:rPr>
+          <w:b w:val="false"/>
+          <w:bCs w:val="false"/>
+          <w:color w:val="00000A"/>
+        </w:rPr>
+        <w:t xml:space="preserve"> </w:t>
+      </w:r>
+      <w:hyperlink r:id="rId15">
+        <w:r>
+          <w:rPr>
+            <w:rStyle w:val="InternetLink"/>
+            <w:b w:val="false"/>
+            <w:bCs w:val="false"/>
+            <w:color w:val="00000A"/>
+          </w:rPr>
+          <w:t>global attribute</w:t>
+        </w:r>
+      </w:hyperlink>
+      <w:r>
+        <w:rPr>
+          <w:b w:val="false"/>
+          <w:bCs w:val="false"/>
+          <w:color w:val="00000A"/>
+        </w:rPr>
+        <w:t xml:space="preserve"> is an enumerated attribute defines whether the element may be checked for spelling errors. It may have the following values:</w:t>
+      </w:r>
+    </w:p>
+    <w:p>
+      <w:pPr>
+        <w:pStyle w:val="TextBody"/>
+        <w:numPr>
+          <w:ilvl w:val="0"/>
+          <w:numId w:val="14"/>
+        </w:numPr>
+        <w:tabs>
+          <w:tab w:val="left" w:pos="0" w:leader="none"/>
+        </w:tabs>
+        <w:spacing w:before="0" w:after="0"/>
+        <w:ind w:left="1427" w:hanging="283"/>
+        <w:rPr/>
+      </w:pPr>
+      <w:r>
+        <w:rPr>
+          <w:rStyle w:val="SourceText"/>
+        </w:rPr>
+        <w:t>true</w:t>
+      </w:r>
+      <w:r>
+        <w:rPr/>
+        <w:t xml:space="preserve">, which indicates that the element should be, if possible, checked for spelling errors; </w:t>
+      </w:r>
+    </w:p>
+    <w:p>
+      <w:pPr>
+        <w:pStyle w:val="TextBody"/>
+        <w:numPr>
+          <w:ilvl w:val="0"/>
+          <w:numId w:val="14"/>
+        </w:numPr>
+        <w:tabs>
+          <w:tab w:val="left" w:pos="0" w:leader="none"/>
+        </w:tabs>
+        <w:ind w:left="1427" w:hanging="283"/>
+        <w:rPr/>
+      </w:pPr>
+      <w:r>
+        <w:rPr>
+          <w:rStyle w:val="SourceText"/>
+        </w:rPr>
+        <w:t>false</w:t>
+      </w:r>
+      <w:r>
+        <w:rPr/>
+        <w:t xml:space="preserve">, which indicates that the element should not be checked for spelling errors. </w:t>
       </w:r>
     </w:p>
     <w:p>
@@ -2376,7 +2666,112 @@
           <w:bCs w:val="false"/>
           <w:color w:val="00000A"/>
         </w:rPr>
-        <w:t>tabindex</w:t>
+        <w:t>style</w:t>
+      </w:r>
+    </w:p>
+    <w:p>
+      <w:pPr>
+        <w:pStyle w:val="Normal"/>
+        <w:numPr>
+          <w:ilvl w:val="1"/>
+          <w:numId w:val="12"/>
+        </w:numPr>
+        <w:rPr>
+          <w:b w:val="false"/>
+          <w:b w:val="false"/>
+          <w:bCs w:val="false"/>
+          <w:color w:val="00000A"/>
+        </w:rPr>
+      </w:pPr>
+      <w:r>
+        <w:rPr>
+          <w:b w:val="false"/>
+          <w:bCs w:val="false"/>
+          <w:color w:val="00000A"/>
+        </w:rPr>
+        <w:t xml:space="preserve">Contains </w:t>
+      </w:r>
+      <w:hyperlink r:id="rId16">
+        <w:r>
+          <w:rPr>
+            <w:rStyle w:val="InternetLink"/>
+            <w:b w:val="false"/>
+            <w:bCs w:val="false"/>
+            <w:color w:val="00000A"/>
+          </w:rPr>
+          <w:t>CSS</w:t>
+        </w:r>
+      </w:hyperlink>
+      <w:r>
+        <w:rPr>
+          <w:b w:val="false"/>
+          <w:bCs w:val="false"/>
+          <w:color w:val="00000A"/>
+        </w:rPr>
+        <w:t xml:space="preserve"> styling declarations to be applied to the element. Note that it is recommended for styles to be defined in a separate file or files. This attribute and the </w:t>
+      </w:r>
+      <w:hyperlink r:id="rId17">
+        <w:r>
+          <w:rPr>
+            <w:rStyle w:val="SourceText"/>
+            <w:b w:val="false"/>
+            <w:bCs w:val="false"/>
+            <w:color w:val="00000A"/>
+          </w:rPr>
+          <w:t>&lt;style&gt;</w:t>
+        </w:r>
+      </w:hyperlink>
+      <w:r>
+        <w:rPr>
+          <w:b w:val="false"/>
+          <w:bCs w:val="false"/>
+          <w:color w:val="00000A"/>
+        </w:rPr>
+        <w:t xml:space="preserve"> element have mainly the purpose of allowing for quick styling, for example for testing purposes.</w:t>
+      </w:r>
+    </w:p>
+    <w:p>
+      <w:pPr>
+        <w:pStyle w:val="Normal"/>
+        <w:numPr>
+          <w:ilvl w:val="0"/>
+          <w:numId w:val="12"/>
+        </w:numPr>
+        <w:rPr/>
+      </w:pPr>
+      <w:r>
+        <w:rPr>
+          <w:b w:val="false"/>
+          <w:bCs w:val="false"/>
+          <w:color w:val="00000A"/>
+        </w:rPr>
+        <w:t>t</w:t>
+      </w:r>
+      <w:r>
+        <w:rPr>
+          <w:b w:val="false"/>
+          <w:bCs w:val="false"/>
+          <w:color w:val="00000A"/>
+        </w:rPr>
+        <w:t>abindex</w:t>
+      </w:r>
+    </w:p>
+    <w:p>
+      <w:pPr>
+        <w:pStyle w:val="Normal"/>
+        <w:numPr>
+          <w:ilvl w:val="1"/>
+          <w:numId w:val="12"/>
+        </w:numPr>
+        <w:rPr>
+          <w:b w:val="false"/>
+          <w:b w:val="false"/>
+          <w:bCs w:val="false"/>
+          <w:color w:val="00000A"/>
+        </w:rPr>
+      </w:pPr>
+      <w:r>
+        <w:rPr/>
       </w:r>
     </w:p>
     <w:p>
@@ -7147,7 +7542,7 @@
         </w:rPr>
         <w:t>&lt;link href=”</w:t>
       </w:r>
-      <w:hyperlink r:id="rId8">
+      <w:hyperlink r:id="rId18">
         <w:r>
           <w:rPr>
             <w:rStyle w:val="InternetLink"/>
@@ -9956,9 +10351,9 @@
       <w:lvlJc w:val="left"/>
       <w:pPr>
         <w:tabs>
-          <w:tab w:val="num" w:pos="720"/>
+          <w:tab w:val="num" w:pos="360"/>
         </w:tabs>
-        <w:ind w:left="720" w:hanging="360"/>
+        <w:ind w:left="360" w:hanging="360"/>
       </w:pPr>
       <w:rPr>
         <w:rFonts w:ascii="Symbol" w:hAnsi="Symbol" w:cs="Symbol" w:hint="default"/>
@@ -9972,12 +10367,13 @@
       <w:lvlJc w:val="left"/>
       <w:pPr>
         <w:tabs>
-          <w:tab w:val="num" w:pos="1080"/>
+          <w:tab w:val="num" w:pos="720"/>
         </w:tabs>
-        <w:ind w:left="1080" w:hanging="360"/>
+        <w:ind w:left="720" w:hanging="360"/>
       </w:pPr>
       <w:rPr>
         <w:rFonts w:ascii="OpenSymbol" w:hAnsi="OpenSymbol" w:cs="OpenSymbol" w:hint="default"/>
+        <w:b w:val="false"/>
         <w:rFonts w:cs="OpenSymbol"/>
       </w:rPr>
     </w:lvl>
@@ -9988,9 +10384,9 @@
       <w:lvlJc w:val="left"/>
       <w:pPr>
         <w:tabs>
-          <w:tab w:val="num" w:pos="1440"/>
+          <w:tab w:val="num" w:pos="1080"/>
         </w:tabs>
-        <w:ind w:left="1440" w:hanging="360"/>
+        <w:ind w:left="1080" w:hanging="360"/>
       </w:pPr>
       <w:rPr>
         <w:rFonts w:ascii="OpenSymbol" w:hAnsi="OpenSymbol" w:cs="OpenSymbol" w:hint="default"/>
@@ -10004,9 +10400,9 @@
       <w:lvlJc w:val="left"/>
       <w:pPr>
         <w:tabs>
-          <w:tab w:val="num" w:pos="1800"/>
+          <w:tab w:val="num" w:pos="1440"/>
         </w:tabs>
-        <w:ind w:left="1800" w:hanging="360"/>
+        <w:ind w:left="1440" w:hanging="360"/>
       </w:pPr>
       <w:rPr>
         <w:rFonts w:ascii="Symbol" w:hAnsi="Symbol" w:cs="Symbol" w:hint="default"/>
@@ -10020,9 +10416,9 @@
       <w:lvlJc w:val="left"/>
       <w:pPr>
         <w:tabs>
-          <w:tab w:val="num" w:pos="2160"/>
+          <w:tab w:val="num" w:pos="1800"/>
         </w:tabs>
-        <w:ind w:left="2160" w:hanging="360"/>
+        <w:ind w:left="1800" w:hanging="360"/>
       </w:pPr>
       <w:rPr>
         <w:rFonts w:ascii="OpenSymbol" w:hAnsi="OpenSymbol" w:cs="OpenSymbol" w:hint="default"/>
@@ -10036,9 +10432,9 @@
       <w:lvlJc w:val="left"/>
       <w:pPr>
         <w:tabs>
-          <w:tab w:val="num" w:pos="2520"/>
+          <w:tab w:val="num" w:pos="2160"/>
         </w:tabs>
-        <w:ind w:left="2520" w:hanging="360"/>
+        <w:ind w:left="2160" w:hanging="360"/>
       </w:pPr>
       <w:rPr>
         <w:rFonts w:ascii="OpenSymbol" w:hAnsi="OpenSymbol" w:cs="OpenSymbol" w:hint="default"/>
@@ -10052,9 +10448,9 @@
       <w:lvlJc w:val="left"/>
       <w:pPr>
         <w:tabs>
-          <w:tab w:val="num" w:pos="2880"/>
+          <w:tab w:val="num" w:pos="2520"/>
         </w:tabs>
-        <w:ind w:left="2880" w:hanging="360"/>
+        <w:ind w:left="2520" w:hanging="360"/>
       </w:pPr>
       <w:rPr>
         <w:rFonts w:ascii="Symbol" w:hAnsi="Symbol" w:cs="Symbol" w:hint="default"/>
@@ -10068,9 +10464,9 @@
       <w:lvlJc w:val="left"/>
       <w:pPr>
         <w:tabs>
-          <w:tab w:val="num" w:pos="3240"/>
+          <w:tab w:val="num" w:pos="2880"/>
         </w:tabs>
-        <w:ind w:left="3240" w:hanging="360"/>
+        <w:ind w:left="2880" w:hanging="360"/>
       </w:pPr>
       <w:rPr>
         <w:rFonts w:ascii="OpenSymbol" w:hAnsi="OpenSymbol" w:cs="OpenSymbol" w:hint="default"/>
@@ -10084,9 +10480,9 @@
       <w:lvlJc w:val="left"/>
       <w:pPr>
         <w:tabs>
-          <w:tab w:val="num" w:pos="3600"/>
+          <w:tab w:val="num" w:pos="3240"/>
         </w:tabs>
-        <w:ind w:left="3600" w:hanging="360"/>
+        <w:ind w:left="3240" w:hanging="360"/>
       </w:pPr>
       <w:rPr>
         <w:rFonts w:ascii="OpenSymbol" w:hAnsi="OpenSymbol" w:cs="OpenSymbol" w:hint="default"/>
@@ -10243,6 +10639,152 @@
     </w:lvl>
   </w:abstractNum>
   <w:abstractNum w:abstractNumId="14">
+    <w:lvl w:ilvl="0">
+      <w:start w:val="1"/>
+      <w:numFmt w:val="bullet"/>
+      <w:lvlText w:val=""/>
+      <w:lvlJc w:val="left"/>
+      <w:pPr>
+        <w:tabs>
+          <w:tab w:val="num" w:pos="1427"/>
+        </w:tabs>
+        <w:ind w:left="1427" w:hanging="283"/>
+      </w:pPr>
+      <w:rPr>
+        <w:rFonts w:ascii="Symbol" w:hAnsi="Symbol" w:cs="Symbol" w:hint="default"/>
+        <w:rFonts w:cs="OpenSymbol"/>
+      </w:rPr>
+    </w:lvl>
+    <w:lvl w:ilvl="1">
+      <w:start w:val="1"/>
+      <w:numFmt w:val="bullet"/>
+      <w:lvlText w:val=""/>
+      <w:lvlJc w:val="left"/>
+      <w:pPr>
+        <w:tabs>
+          <w:tab w:val="num" w:pos="2134"/>
+        </w:tabs>
+        <w:ind w:left="2134" w:hanging="283"/>
+      </w:pPr>
+      <w:rPr>
+        <w:rFonts w:ascii="Symbol" w:hAnsi="Symbol" w:cs="Symbol" w:hint="default"/>
+        <w:rFonts w:cs="OpenSymbol"/>
+      </w:rPr>
+    </w:lvl>
+    <w:lvl w:ilvl="2">
+      <w:start w:val="1"/>
+      <w:numFmt w:val="bullet"/>
+      <w:lvlText w:val=""/>
+      <w:lvlJc w:val="left"/>
+      <w:pPr>
+        <w:tabs>
+          <w:tab w:val="num" w:pos="2841"/>
+        </w:tabs>
+        <w:ind w:left="2841" w:hanging="283"/>
+      </w:pPr>
+      <w:rPr>
+        <w:rFonts w:ascii="Symbol" w:hAnsi="Symbol" w:cs="Symbol" w:hint="default"/>
+        <w:rFonts w:cs="OpenSymbol"/>
+      </w:rPr>
+    </w:lvl>
+    <w:lvl w:ilvl="3">
+      <w:start w:val="1"/>
+      <w:numFmt w:val="bullet"/>
+      <w:lvlText w:val=""/>
+      <w:lvlJc w:val="left"/>
+      <w:pPr>
+        <w:tabs>
+          <w:tab w:val="num" w:pos="3548"/>
+        </w:tabs>
+        <w:ind w:left="3548" w:hanging="283"/>
+      </w:pPr>
+      <w:rPr>
+        <w:rFonts w:ascii="Symbol" w:hAnsi="Symbol" w:cs="Symbol" w:hint="default"/>
+        <w:rFonts w:cs="OpenSymbol"/>
+      </w:rPr>
+    </w:lvl>
+    <w:lvl w:ilvl="4">
+      <w:start w:val="1"/>
+      <w:numFmt w:val="bullet"/>
+      <w:lvlText w:val=""/>
+      <w:lvlJc w:val="left"/>
+      <w:pPr>
+        <w:tabs>
+          <w:tab w:val="num" w:pos="4255"/>
+        </w:tabs>
+        <w:ind w:left="4255" w:hanging="283"/>
+      </w:pPr>
+      <w:rPr>
+        <w:rFonts w:ascii="Symbol" w:hAnsi="Symbol" w:cs="Symbol" w:hint="default"/>
+        <w:rFonts w:cs="OpenSymbol"/>
+      </w:rPr>
+    </w:lvl>
+    <w:lvl w:ilvl="5">
+      <w:start w:val="1"/>
+      <w:numFmt w:val="bullet"/>
+      <w:lvlText w:val=""/>
+      <w:lvlJc w:val="left"/>
+      <w:pPr>
+        <w:tabs>
+          <w:tab w:val="num" w:pos="4962"/>
+        </w:tabs>
+        <w:ind w:left="4962" w:hanging="283"/>
+      </w:pPr>
+      <w:rPr>
+        <w:rFonts w:ascii="Symbol" w:hAnsi="Symbol" w:cs="Symbol" w:hint="default"/>
+        <w:rFonts w:cs="OpenSymbol"/>
+      </w:rPr>
+    </w:lvl>
+    <w:lvl w:ilvl="6">
+      <w:start w:val="1"/>
+      <w:numFmt w:val="bullet"/>
+      <w:lvlText w:val=""/>
+      <w:lvlJc w:val="left"/>
+      <w:pPr>
+        <w:tabs>
+          <w:tab w:val="num" w:pos="5669"/>
+        </w:tabs>
+        <w:ind w:left="5669" w:hanging="283"/>
+      </w:pPr>
+      <w:rPr>
+        <w:rFonts w:ascii="Symbol" w:hAnsi="Symbol" w:cs="Symbol" w:hint="default"/>
+        <w:rFonts w:cs="OpenSymbol"/>
+      </w:rPr>
+    </w:lvl>
+    <w:lvl w:ilvl="7">
+      <w:start w:val="1"/>
+      <w:numFmt w:val="bullet"/>
+      <w:lvlText w:val=""/>
+      <w:lvlJc w:val="left"/>
+      <w:pPr>
+        <w:tabs>
+          <w:tab w:val="num" w:pos="6376"/>
+        </w:tabs>
+        <w:ind w:left="6376" w:hanging="283"/>
+      </w:pPr>
+      <w:rPr>
+        <w:rFonts w:ascii="Symbol" w:hAnsi="Symbol" w:cs="Symbol" w:hint="default"/>
+        <w:rFonts w:cs="OpenSymbol"/>
+      </w:rPr>
+    </w:lvl>
+    <w:lvl w:ilvl="8">
+      <w:start w:val="1"/>
+      <w:numFmt w:val="bullet"/>
+      <w:lvlText w:val=""/>
+      <w:lvlJc w:val="left"/>
+      <w:pPr>
+        <w:tabs>
+          <w:tab w:val="num" w:pos="7083"/>
+        </w:tabs>
+        <w:ind w:left="7083" w:hanging="283"/>
+      </w:pPr>
+      <w:rPr>
+        <w:rFonts w:ascii="Symbol" w:hAnsi="Symbol" w:cs="Symbol" w:hint="default"/>
+        <w:rFonts w:cs="OpenSymbol"/>
+      </w:rPr>
+    </w:lvl>
+  </w:abstractNum>
+  <w:abstractNum w:abstractNumId="15">
     <w:lvl w:ilvl="0">
       <w:start w:val="1"/>
       <w:numFmt w:val="none"/>
@@ -10375,6 +10917,9 @@
   </w:num>
   <w:num w:numId="14">
     <w:abstractNumId w:val="14"/>
+  </w:num>
+  <w:num w:numId="15">
+    <w:abstractNumId w:val="15"/>
   </w:num>
 </w:numbering>
 </file>
@@ -13817,6 +14362,870 @@
       <w:color w:val="00000A"/>
     </w:rPr>
   </w:style>
+  <w:style w:type="character" w:styleId="ListLabel394">
+    <w:name w:val="ListLabel 394"/>
+    <w:qFormat/>
+    <w:rPr>
+      <w:rFonts w:cs="OpenSymbol"/>
+      <w:b/>
+    </w:rPr>
+  </w:style>
+  <w:style w:type="character" w:styleId="ListLabel395">
+    <w:name w:val="ListLabel 395"/>
+    <w:qFormat/>
+    <w:rPr>
+      <w:rFonts w:cs="OpenSymbol"/>
+      <w:b/>
+    </w:rPr>
+  </w:style>
+  <w:style w:type="character" w:styleId="ListLabel396">
+    <w:name w:val="ListLabel 396"/>
+    <w:qFormat/>
+    <w:rPr>
+      <w:rFonts w:cs="OpenSymbol"/>
+    </w:rPr>
+  </w:style>
+  <w:style w:type="character" w:styleId="ListLabel397">
+    <w:name w:val="ListLabel 397"/>
+    <w:qFormat/>
+    <w:rPr>
+      <w:rFonts w:cs="OpenSymbol"/>
+    </w:rPr>
+  </w:style>
+  <w:style w:type="character" w:styleId="ListLabel398">
+    <w:name w:val="ListLabel 398"/>
+    <w:qFormat/>
+    <w:rPr>
+      <w:rFonts w:cs="OpenSymbol"/>
+    </w:rPr>
+  </w:style>
+  <w:style w:type="character" w:styleId="ListLabel399">
+    <w:name w:val="ListLabel 399"/>
+    <w:qFormat/>
+    <w:rPr>
+      <w:rFonts w:cs="OpenSymbol"/>
+    </w:rPr>
+  </w:style>
+  <w:style w:type="character" w:styleId="ListLabel400">
+    <w:name w:val="ListLabel 400"/>
+    <w:qFormat/>
+    <w:rPr>
+      <w:rFonts w:cs="OpenSymbol"/>
+    </w:rPr>
+  </w:style>
+  <w:style w:type="character" w:styleId="ListLabel401">
+    <w:name w:val="ListLabel 401"/>
+    <w:qFormat/>
+    <w:rPr>
+      <w:rFonts w:cs="OpenSymbol"/>
+    </w:rPr>
+  </w:style>
+  <w:style w:type="character" w:styleId="ListLabel402">
+    <w:name w:val="ListLabel 402"/>
+    <w:qFormat/>
+    <w:rPr>
+      <w:rFonts w:cs="OpenSymbol"/>
+    </w:rPr>
+  </w:style>
+  <w:style w:type="character" w:styleId="ListLabel403">
+    <w:name w:val="ListLabel 403"/>
+    <w:qFormat/>
+    <w:rPr>
+      <w:rFonts w:cs="OpenSymbol"/>
+      <w:b w:val="false"/>
+    </w:rPr>
+  </w:style>
+  <w:style w:type="character" w:styleId="ListLabel404">
+    <w:name w:val="ListLabel 404"/>
+    <w:qFormat/>
+    <w:rPr>
+      <w:rFonts w:cs="OpenSymbol"/>
+    </w:rPr>
+  </w:style>
+  <w:style w:type="character" w:styleId="ListLabel405">
+    <w:name w:val="ListLabel 405"/>
+    <w:qFormat/>
+    <w:rPr>
+      <w:rFonts w:cs="OpenSymbol"/>
+    </w:rPr>
+  </w:style>
+  <w:style w:type="character" w:styleId="ListLabel406">
+    <w:name w:val="ListLabel 406"/>
+    <w:qFormat/>
+    <w:rPr>
+      <w:rFonts w:cs="OpenSymbol"/>
+    </w:rPr>
+  </w:style>
+  <w:style w:type="character" w:styleId="ListLabel407">
+    <w:name w:val="ListLabel 407"/>
+    <w:qFormat/>
+    <w:rPr>
+      <w:rFonts w:cs="OpenSymbol"/>
+    </w:rPr>
+  </w:style>
+  <w:style w:type="character" w:styleId="ListLabel408">
+    <w:name w:val="ListLabel 408"/>
+    <w:qFormat/>
+    <w:rPr>
+      <w:rFonts w:cs="OpenSymbol"/>
+    </w:rPr>
+  </w:style>
+  <w:style w:type="character" w:styleId="ListLabel409">
+    <w:name w:val="ListLabel 409"/>
+    <w:qFormat/>
+    <w:rPr>
+      <w:rFonts w:cs="OpenSymbol"/>
+    </w:rPr>
+  </w:style>
+  <w:style w:type="character" w:styleId="ListLabel410">
+    <w:name w:val="ListLabel 410"/>
+    <w:qFormat/>
+    <w:rPr>
+      <w:rFonts w:cs="OpenSymbol"/>
+    </w:rPr>
+  </w:style>
+  <w:style w:type="character" w:styleId="ListLabel411">
+    <w:name w:val="ListLabel 411"/>
+    <w:qFormat/>
+    <w:rPr>
+      <w:rFonts w:cs="OpenSymbol"/>
+    </w:rPr>
+  </w:style>
+  <w:style w:type="character" w:styleId="ListLabel412">
+    <w:name w:val="ListLabel 412"/>
+    <w:qFormat/>
+    <w:rPr>
+      <w:rFonts w:cs="OpenSymbol"/>
+      <w:b w:val="false"/>
+    </w:rPr>
+  </w:style>
+  <w:style w:type="character" w:styleId="ListLabel413">
+    <w:name w:val="ListLabel 413"/>
+    <w:qFormat/>
+    <w:rPr>
+      <w:rFonts w:cs="OpenSymbol"/>
+    </w:rPr>
+  </w:style>
+  <w:style w:type="character" w:styleId="ListLabel414">
+    <w:name w:val="ListLabel 414"/>
+    <w:qFormat/>
+    <w:rPr>
+      <w:rFonts w:cs="OpenSymbol"/>
+    </w:rPr>
+  </w:style>
+  <w:style w:type="character" w:styleId="ListLabel415">
+    <w:name w:val="ListLabel 415"/>
+    <w:qFormat/>
+    <w:rPr>
+      <w:rFonts w:cs="OpenSymbol"/>
+    </w:rPr>
+  </w:style>
+  <w:style w:type="character" w:styleId="ListLabel416">
+    <w:name w:val="ListLabel 416"/>
+    <w:qFormat/>
+    <w:rPr>
+      <w:rFonts w:cs="OpenSymbol"/>
+    </w:rPr>
+  </w:style>
+  <w:style w:type="character" w:styleId="ListLabel417">
+    <w:name w:val="ListLabel 417"/>
+    <w:qFormat/>
+    <w:rPr>
+      <w:rFonts w:cs="OpenSymbol"/>
+    </w:rPr>
+  </w:style>
+  <w:style w:type="character" w:styleId="ListLabel418">
+    <w:name w:val="ListLabel 418"/>
+    <w:qFormat/>
+    <w:rPr>
+      <w:rFonts w:cs="OpenSymbol"/>
+    </w:rPr>
+  </w:style>
+  <w:style w:type="character" w:styleId="ListLabel419">
+    <w:name w:val="ListLabel 419"/>
+    <w:qFormat/>
+    <w:rPr>
+      <w:rFonts w:cs="OpenSymbol"/>
+    </w:rPr>
+  </w:style>
+  <w:style w:type="character" w:styleId="ListLabel420">
+    <w:name w:val="ListLabel 420"/>
+    <w:qFormat/>
+    <w:rPr>
+      <w:rFonts w:cs="OpenSymbol"/>
+    </w:rPr>
+  </w:style>
+  <w:style w:type="character" w:styleId="ListLabel421">
+    <w:name w:val="ListLabel 421"/>
+    <w:qFormat/>
+    <w:rPr>
+      <w:rFonts w:cs="OpenSymbol"/>
+      <w:b w:val="false"/>
+    </w:rPr>
+  </w:style>
+  <w:style w:type="character" w:styleId="ListLabel422">
+    <w:name w:val="ListLabel 422"/>
+    <w:qFormat/>
+    <w:rPr>
+      <w:rFonts w:cs="OpenSymbol"/>
+    </w:rPr>
+  </w:style>
+  <w:style w:type="character" w:styleId="ListLabel423">
+    <w:name w:val="ListLabel 423"/>
+    <w:qFormat/>
+    <w:rPr>
+      <w:rFonts w:cs="OpenSymbol"/>
+    </w:rPr>
+  </w:style>
+  <w:style w:type="character" w:styleId="ListLabel424">
+    <w:name w:val="ListLabel 424"/>
+    <w:qFormat/>
+    <w:rPr>
+      <w:rFonts w:cs="OpenSymbol"/>
+    </w:rPr>
+  </w:style>
+  <w:style w:type="character" w:styleId="ListLabel425">
+    <w:name w:val="ListLabel 425"/>
+    <w:qFormat/>
+    <w:rPr>
+      <w:rFonts w:cs="OpenSymbol"/>
+    </w:rPr>
+  </w:style>
+  <w:style w:type="character" w:styleId="ListLabel426">
+    <w:name w:val="ListLabel 426"/>
+    <w:qFormat/>
+    <w:rPr>
+      <w:rFonts w:cs="OpenSymbol"/>
+    </w:rPr>
+  </w:style>
+  <w:style w:type="character" w:styleId="ListLabel427">
+    <w:name w:val="ListLabel 427"/>
+    <w:qFormat/>
+    <w:rPr>
+      <w:rFonts w:cs="OpenSymbol"/>
+    </w:rPr>
+  </w:style>
+  <w:style w:type="character" w:styleId="ListLabel428">
+    <w:name w:val="ListLabel 428"/>
+    <w:qFormat/>
+    <w:rPr>
+      <w:rFonts w:cs="OpenSymbol"/>
+    </w:rPr>
+  </w:style>
+  <w:style w:type="character" w:styleId="ListLabel429">
+    <w:name w:val="ListLabel 429"/>
+    <w:qFormat/>
+    <w:rPr>
+      <w:rFonts w:cs="OpenSymbol"/>
+    </w:rPr>
+  </w:style>
+  <w:style w:type="character" w:styleId="ListLabel430">
+    <w:name w:val="ListLabel 430"/>
+    <w:qFormat/>
+    <w:rPr>
+      <w:rFonts w:cs="OpenSymbol"/>
+      <w:b w:val="false"/>
+    </w:rPr>
+  </w:style>
+  <w:style w:type="character" w:styleId="ListLabel431">
+    <w:name w:val="ListLabel 431"/>
+    <w:qFormat/>
+    <w:rPr>
+      <w:rFonts w:cs="OpenSymbol"/>
+    </w:rPr>
+  </w:style>
+  <w:style w:type="character" w:styleId="ListLabel432">
+    <w:name w:val="ListLabel 432"/>
+    <w:qFormat/>
+    <w:rPr>
+      <w:rFonts w:cs="OpenSymbol"/>
+    </w:rPr>
+  </w:style>
+  <w:style w:type="character" w:styleId="ListLabel433">
+    <w:name w:val="ListLabel 433"/>
+    <w:qFormat/>
+    <w:rPr>
+      <w:rFonts w:cs="OpenSymbol"/>
+    </w:rPr>
+  </w:style>
+  <w:style w:type="character" w:styleId="ListLabel434">
+    <w:name w:val="ListLabel 434"/>
+    <w:qFormat/>
+    <w:rPr>
+      <w:rFonts w:cs="OpenSymbol"/>
+    </w:rPr>
+  </w:style>
+  <w:style w:type="character" w:styleId="ListLabel435">
+    <w:name w:val="ListLabel 435"/>
+    <w:qFormat/>
+    <w:rPr>
+      <w:rFonts w:cs="OpenSymbol"/>
+    </w:rPr>
+  </w:style>
+  <w:style w:type="character" w:styleId="ListLabel436">
+    <w:name w:val="ListLabel 436"/>
+    <w:qFormat/>
+    <w:rPr>
+      <w:rFonts w:cs="OpenSymbol"/>
+    </w:rPr>
+  </w:style>
+  <w:style w:type="character" w:styleId="ListLabel437">
+    <w:name w:val="ListLabel 437"/>
+    <w:qFormat/>
+    <w:rPr>
+      <w:rFonts w:cs="OpenSymbol"/>
+    </w:rPr>
+  </w:style>
+  <w:style w:type="character" w:styleId="ListLabel438">
+    <w:name w:val="ListLabel 438"/>
+    <w:qFormat/>
+    <w:rPr>
+      <w:rFonts w:cs="OpenSymbol"/>
+    </w:rPr>
+  </w:style>
+  <w:style w:type="character" w:styleId="ListLabel439">
+    <w:name w:val="ListLabel 439"/>
+    <w:qFormat/>
+    <w:rPr>
+      <w:rFonts w:cs="OpenSymbol"/>
+      <w:b w:val="false"/>
+    </w:rPr>
+  </w:style>
+  <w:style w:type="character" w:styleId="ListLabel440">
+    <w:name w:val="ListLabel 440"/>
+    <w:qFormat/>
+    <w:rPr>
+      <w:rFonts w:cs="OpenSymbol"/>
+    </w:rPr>
+  </w:style>
+  <w:style w:type="character" w:styleId="ListLabel441">
+    <w:name w:val="ListLabel 441"/>
+    <w:qFormat/>
+    <w:rPr>
+      <w:rFonts w:cs="OpenSymbol"/>
+    </w:rPr>
+  </w:style>
+  <w:style w:type="character" w:styleId="ListLabel442">
+    <w:name w:val="ListLabel 442"/>
+    <w:qFormat/>
+    <w:rPr>
+      <w:rFonts w:cs="OpenSymbol"/>
+    </w:rPr>
+  </w:style>
+  <w:style w:type="character" w:styleId="ListLabel443">
+    <w:name w:val="ListLabel 443"/>
+    <w:qFormat/>
+    <w:rPr>
+      <w:rFonts w:cs="OpenSymbol"/>
+    </w:rPr>
+  </w:style>
+  <w:style w:type="character" w:styleId="ListLabel444">
+    <w:name w:val="ListLabel 444"/>
+    <w:qFormat/>
+    <w:rPr>
+      <w:rFonts w:cs="OpenSymbol"/>
+    </w:rPr>
+  </w:style>
+  <w:style w:type="character" w:styleId="ListLabel445">
+    <w:name w:val="ListLabel 445"/>
+    <w:qFormat/>
+    <w:rPr>
+      <w:rFonts w:cs="OpenSymbol"/>
+    </w:rPr>
+  </w:style>
+  <w:style w:type="character" w:styleId="ListLabel446">
+    <w:name w:val="ListLabel 446"/>
+    <w:qFormat/>
+    <w:rPr>
+      <w:rFonts w:cs="OpenSymbol"/>
+    </w:rPr>
+  </w:style>
+  <w:style w:type="character" w:styleId="ListLabel447">
+    <w:name w:val="ListLabel 447"/>
+    <w:qFormat/>
+    <w:rPr>
+      <w:rFonts w:cs="OpenSymbol"/>
+    </w:rPr>
+  </w:style>
+  <w:style w:type="character" w:styleId="ListLabel448">
+    <w:name w:val="ListLabel 448"/>
+    <w:qFormat/>
+    <w:rPr>
+      <w:rFonts w:cs="OpenSymbol"/>
+      <w:b w:val="false"/>
+    </w:rPr>
+  </w:style>
+  <w:style w:type="character" w:styleId="ListLabel449">
+    <w:name w:val="ListLabel 449"/>
+    <w:qFormat/>
+    <w:rPr>
+      <w:rFonts w:cs="OpenSymbol"/>
+    </w:rPr>
+  </w:style>
+  <w:style w:type="character" w:styleId="ListLabel450">
+    <w:name w:val="ListLabel 450"/>
+    <w:qFormat/>
+    <w:rPr>
+      <w:rFonts w:cs="OpenSymbol"/>
+    </w:rPr>
+  </w:style>
+  <w:style w:type="character" w:styleId="ListLabel451">
+    <w:name w:val="ListLabel 451"/>
+    <w:qFormat/>
+    <w:rPr>
+      <w:rFonts w:cs="OpenSymbol"/>
+    </w:rPr>
+  </w:style>
+  <w:style w:type="character" w:styleId="ListLabel452">
+    <w:name w:val="ListLabel 452"/>
+    <w:qFormat/>
+    <w:rPr>
+      <w:rFonts w:cs="OpenSymbol"/>
+    </w:rPr>
+  </w:style>
+  <w:style w:type="character" w:styleId="ListLabel453">
+    <w:name w:val="ListLabel 453"/>
+    <w:qFormat/>
+    <w:rPr>
+      <w:rFonts w:cs="OpenSymbol"/>
+    </w:rPr>
+  </w:style>
+  <w:style w:type="character" w:styleId="ListLabel454">
+    <w:name w:val="ListLabel 454"/>
+    <w:qFormat/>
+    <w:rPr>
+      <w:rFonts w:cs="OpenSymbol"/>
+    </w:rPr>
+  </w:style>
+  <w:style w:type="character" w:styleId="ListLabel455">
+    <w:name w:val="ListLabel 455"/>
+    <w:qFormat/>
+    <w:rPr>
+      <w:rFonts w:cs="OpenSymbol"/>
+    </w:rPr>
+  </w:style>
+  <w:style w:type="character" w:styleId="ListLabel456">
+    <w:name w:val="ListLabel 456"/>
+    <w:qFormat/>
+    <w:rPr>
+      <w:rFonts w:cs="OpenSymbol"/>
+    </w:rPr>
+  </w:style>
+  <w:style w:type="character" w:styleId="ListLabel457">
+    <w:name w:val="ListLabel 457"/>
+    <w:qFormat/>
+    <w:rPr>
+      <w:rFonts w:cs="OpenSymbol"/>
+      <w:b w:val="false"/>
+    </w:rPr>
+  </w:style>
+  <w:style w:type="character" w:styleId="ListLabel458">
+    <w:name w:val="ListLabel 458"/>
+    <w:qFormat/>
+    <w:rPr>
+      <w:rFonts w:cs="OpenSymbol"/>
+    </w:rPr>
+  </w:style>
+  <w:style w:type="character" w:styleId="ListLabel459">
+    <w:name w:val="ListLabel 459"/>
+    <w:qFormat/>
+    <w:rPr>
+      <w:rFonts w:cs="OpenSymbol"/>
+    </w:rPr>
+  </w:style>
+  <w:style w:type="character" w:styleId="ListLabel460">
+    <w:name w:val="ListLabel 460"/>
+    <w:qFormat/>
+    <w:rPr>
+      <w:rFonts w:cs="OpenSymbol"/>
+    </w:rPr>
+  </w:style>
+  <w:style w:type="character" w:styleId="ListLabel461">
+    <w:name w:val="ListLabel 461"/>
+    <w:qFormat/>
+    <w:rPr>
+      <w:rFonts w:cs="OpenSymbol"/>
+    </w:rPr>
+  </w:style>
+  <w:style w:type="character" w:styleId="ListLabel462">
+    <w:name w:val="ListLabel 462"/>
+    <w:qFormat/>
+    <w:rPr>
+      <w:rFonts w:cs="OpenSymbol"/>
+    </w:rPr>
+  </w:style>
+  <w:style w:type="character" w:styleId="ListLabel463">
+    <w:name w:val="ListLabel 463"/>
+    <w:qFormat/>
+    <w:rPr>
+      <w:rFonts w:cs="OpenSymbol"/>
+    </w:rPr>
+  </w:style>
+  <w:style w:type="character" w:styleId="ListLabel464">
+    <w:name w:val="ListLabel 464"/>
+    <w:qFormat/>
+    <w:rPr>
+      <w:rFonts w:cs="OpenSymbol"/>
+    </w:rPr>
+  </w:style>
+  <w:style w:type="character" w:styleId="ListLabel465">
+    <w:name w:val="ListLabel 465"/>
+    <w:qFormat/>
+    <w:rPr>
+      <w:rFonts w:cs="OpenSymbol"/>
+    </w:rPr>
+  </w:style>
+  <w:style w:type="character" w:styleId="ListLabel466">
+    <w:name w:val="ListLabel 466"/>
+    <w:qFormat/>
+    <w:rPr>
+      <w:rFonts w:cs="OpenSymbol"/>
+      <w:b w:val="false"/>
+    </w:rPr>
+  </w:style>
+  <w:style w:type="character" w:styleId="ListLabel467">
+    <w:name w:val="ListLabel 467"/>
+    <w:qFormat/>
+    <w:rPr>
+      <w:rFonts w:cs="OpenSymbol"/>
+    </w:rPr>
+  </w:style>
+  <w:style w:type="character" w:styleId="ListLabel468">
+    <w:name w:val="ListLabel 468"/>
+    <w:qFormat/>
+    <w:rPr>
+      <w:rFonts w:cs="OpenSymbol"/>
+    </w:rPr>
+  </w:style>
+  <w:style w:type="character" w:styleId="ListLabel469">
+    <w:name w:val="ListLabel 469"/>
+    <w:qFormat/>
+    <w:rPr>
+      <w:rFonts w:cs="OpenSymbol"/>
+    </w:rPr>
+  </w:style>
+  <w:style w:type="character" w:styleId="ListLabel470">
+    <w:name w:val="ListLabel 470"/>
+    <w:qFormat/>
+    <w:rPr>
+      <w:rFonts w:cs="OpenSymbol"/>
+    </w:rPr>
+  </w:style>
+  <w:style w:type="character" w:styleId="ListLabel471">
+    <w:name w:val="ListLabel 471"/>
+    <w:qFormat/>
+    <w:rPr>
+      <w:rFonts w:cs="OpenSymbol"/>
+    </w:rPr>
+  </w:style>
+  <w:style w:type="character" w:styleId="ListLabel472">
+    <w:name w:val="ListLabel 472"/>
+    <w:qFormat/>
+    <w:rPr>
+      <w:rFonts w:cs="OpenSymbol"/>
+    </w:rPr>
+  </w:style>
+  <w:style w:type="character" w:styleId="ListLabel473">
+    <w:name w:val="ListLabel 473"/>
+    <w:qFormat/>
+    <w:rPr>
+      <w:rFonts w:cs="OpenSymbol"/>
+    </w:rPr>
+  </w:style>
+  <w:style w:type="character" w:styleId="ListLabel474">
+    <w:name w:val="ListLabel 474"/>
+    <w:qFormat/>
+    <w:rPr>
+      <w:rFonts w:cs="OpenSymbol"/>
+    </w:rPr>
+  </w:style>
+  <w:style w:type="character" w:styleId="ListLabel475">
+    <w:name w:val="ListLabel 475"/>
+    <w:qFormat/>
+    <w:rPr>
+      <w:rFonts w:cs="OpenSymbol"/>
+      <w:b w:val="false"/>
+    </w:rPr>
+  </w:style>
+  <w:style w:type="character" w:styleId="ListLabel476">
+    <w:name w:val="ListLabel 476"/>
+    <w:qFormat/>
+    <w:rPr>
+      <w:rFonts w:cs="OpenSymbol"/>
+    </w:rPr>
+  </w:style>
+  <w:style w:type="character" w:styleId="ListLabel477">
+    <w:name w:val="ListLabel 477"/>
+    <w:qFormat/>
+    <w:rPr>
+      <w:rFonts w:cs="OpenSymbol"/>
+    </w:rPr>
+  </w:style>
+  <w:style w:type="character" w:styleId="ListLabel478">
+    <w:name w:val="ListLabel 478"/>
+    <w:qFormat/>
+    <w:rPr>
+      <w:rFonts w:cs="OpenSymbol"/>
+    </w:rPr>
+  </w:style>
+  <w:style w:type="character" w:styleId="ListLabel479">
+    <w:name w:val="ListLabel 479"/>
+    <w:qFormat/>
+    <w:rPr>
+      <w:rFonts w:cs="OpenSymbol"/>
+    </w:rPr>
+  </w:style>
+  <w:style w:type="character" w:styleId="ListLabel480">
+    <w:name w:val="ListLabel 480"/>
+    <w:qFormat/>
+    <w:rPr>
+      <w:rFonts w:cs="OpenSymbol"/>
+    </w:rPr>
+  </w:style>
+  <w:style w:type="character" w:styleId="ListLabel481">
+    <w:name w:val="ListLabel 481"/>
+    <w:qFormat/>
+    <w:rPr>
+      <w:rFonts w:cs="OpenSymbol"/>
+    </w:rPr>
+  </w:style>
+  <w:style w:type="character" w:styleId="ListLabel482">
+    <w:name w:val="ListLabel 482"/>
+    <w:qFormat/>
+    <w:rPr>
+      <w:rFonts w:cs="OpenSymbol"/>
+    </w:rPr>
+  </w:style>
+  <w:style w:type="character" w:styleId="ListLabel483">
+    <w:name w:val="ListLabel 483"/>
+    <w:qFormat/>
+    <w:rPr>
+      <w:rFonts w:cs="OpenSymbol"/>
+    </w:rPr>
+  </w:style>
+  <w:style w:type="character" w:styleId="ListLabel484">
+    <w:name w:val="ListLabel 484"/>
+    <w:qFormat/>
+    <w:rPr>
+      <w:rFonts w:cs="OpenSymbol"/>
+      <w:b w:val="false"/>
+    </w:rPr>
+  </w:style>
+  <w:style w:type="character" w:styleId="ListLabel485">
+    <w:name w:val="ListLabel 485"/>
+    <w:qFormat/>
+    <w:rPr>
+      <w:rFonts w:cs="OpenSymbol"/>
+    </w:rPr>
+  </w:style>
+  <w:style w:type="character" w:styleId="ListLabel486">
+    <w:name w:val="ListLabel 486"/>
+    <w:qFormat/>
+    <w:rPr>
+      <w:rFonts w:cs="OpenSymbol"/>
+    </w:rPr>
+  </w:style>
+  <w:style w:type="character" w:styleId="ListLabel487">
+    <w:name w:val="ListLabel 487"/>
+    <w:qFormat/>
+    <w:rPr>
+      <w:rFonts w:cs="OpenSymbol"/>
+    </w:rPr>
+  </w:style>
+  <w:style w:type="character" w:styleId="ListLabel488">
+    <w:name w:val="ListLabel 488"/>
+    <w:qFormat/>
+    <w:rPr>
+      <w:rFonts w:cs="OpenSymbol"/>
+    </w:rPr>
+  </w:style>
+  <w:style w:type="character" w:styleId="ListLabel489">
+    <w:name w:val="ListLabel 489"/>
+    <w:qFormat/>
+    <w:rPr>
+      <w:rFonts w:cs="OpenSymbol"/>
+    </w:rPr>
+  </w:style>
+  <w:style w:type="character" w:styleId="ListLabel490">
+    <w:name w:val="ListLabel 490"/>
+    <w:qFormat/>
+    <w:rPr>
+      <w:rFonts w:cs="OpenSymbol"/>
+    </w:rPr>
+  </w:style>
+  <w:style w:type="character" w:styleId="ListLabel491">
+    <w:name w:val="ListLabel 491"/>
+    <w:qFormat/>
+    <w:rPr>
+      <w:rFonts w:cs="OpenSymbol"/>
+    </w:rPr>
+  </w:style>
+  <w:style w:type="character" w:styleId="ListLabel492">
+    <w:name w:val="ListLabel 492"/>
+    <w:qFormat/>
+    <w:rPr>
+      <w:rFonts w:cs="OpenSymbol"/>
+    </w:rPr>
+  </w:style>
+  <w:style w:type="character" w:styleId="ListLabel493">
+    <w:name w:val="ListLabel 493"/>
+    <w:qFormat/>
+    <w:rPr>
+      <w:rFonts w:cs="OpenSymbol"/>
+    </w:rPr>
+  </w:style>
+  <w:style w:type="character" w:styleId="ListLabel494">
+    <w:name w:val="ListLabel 494"/>
+    <w:qFormat/>
+    <w:rPr>
+      <w:rFonts w:cs="OpenSymbol"/>
+      <w:b w:val="false"/>
+    </w:rPr>
+  </w:style>
+  <w:style w:type="character" w:styleId="ListLabel495">
+    <w:name w:val="ListLabel 495"/>
+    <w:qFormat/>
+    <w:rPr>
+      <w:rFonts w:cs="OpenSymbol"/>
+    </w:rPr>
+  </w:style>
+  <w:style w:type="character" w:styleId="ListLabel496">
+    <w:name w:val="ListLabel 496"/>
+    <w:qFormat/>
+    <w:rPr>
+      <w:rFonts w:cs="OpenSymbol"/>
+    </w:rPr>
+  </w:style>
+  <w:style w:type="character" w:styleId="ListLabel497">
+    <w:name w:val="ListLabel 497"/>
+    <w:qFormat/>
+    <w:rPr>
+      <w:rFonts w:cs="OpenSymbol"/>
+    </w:rPr>
+  </w:style>
+  <w:style w:type="character" w:styleId="ListLabel498">
+    <w:name w:val="ListLabel 498"/>
+    <w:qFormat/>
+    <w:rPr>
+      <w:rFonts w:cs="OpenSymbol"/>
+    </w:rPr>
+  </w:style>
+  <w:style w:type="character" w:styleId="ListLabel499">
+    <w:name w:val="ListLabel 499"/>
+    <w:qFormat/>
+    <w:rPr>
+      <w:rFonts w:cs="OpenSymbol"/>
+    </w:rPr>
+  </w:style>
+  <w:style w:type="character" w:styleId="ListLabel500">
+    <w:name w:val="ListLabel 500"/>
+    <w:qFormat/>
+    <w:rPr>
+      <w:rFonts w:cs="OpenSymbol"/>
+    </w:rPr>
+  </w:style>
+  <w:style w:type="character" w:styleId="ListLabel501">
+    <w:name w:val="ListLabel 501"/>
+    <w:qFormat/>
+    <w:rPr>
+      <w:rFonts w:cs="OpenSymbol"/>
+    </w:rPr>
+  </w:style>
+  <w:style w:type="character" w:styleId="ListLabel502">
+    <w:name w:val="ListLabel 502"/>
+    <w:qFormat/>
+    <w:rPr>
+      <w:rFonts w:cs="OpenSymbol"/>
+      <w:b w:val="false"/>
+    </w:rPr>
+  </w:style>
+  <w:style w:type="character" w:styleId="ListLabel503">
+    <w:name w:val="ListLabel 503"/>
+    <w:qFormat/>
+    <w:rPr>
+      <w:rFonts w:cs="OpenSymbol"/>
+      <w:b w:val="false"/>
+    </w:rPr>
+  </w:style>
+  <w:style w:type="character" w:styleId="ListLabel504">
+    <w:name w:val="ListLabel 504"/>
+    <w:qFormat/>
+    <w:rPr>
+      <w:rFonts w:cs="OpenSymbol"/>
+    </w:rPr>
+  </w:style>
+  <w:style w:type="character" w:styleId="ListLabel505">
+    <w:name w:val="ListLabel 505"/>
+    <w:qFormat/>
+    <w:rPr>
+      <w:rFonts w:cs="OpenSymbol"/>
+    </w:rPr>
+  </w:style>
+  <w:style w:type="character" w:styleId="ListLabel506">
+    <w:name w:val="ListLabel 506"/>
+    <w:qFormat/>
+    <w:rPr>
+      <w:rFonts w:cs="OpenSymbol"/>
+    </w:rPr>
+  </w:style>
+  <w:style w:type="character" w:styleId="ListLabel507">
+    <w:name w:val="ListLabel 507"/>
+    <w:qFormat/>
+    <w:rPr>
+      <w:rFonts w:cs="OpenSymbol"/>
+    </w:rPr>
+  </w:style>
+  <w:style w:type="character" w:styleId="ListLabel508">
+    <w:name w:val="ListLabel 508"/>
+    <w:qFormat/>
+    <w:rPr>
+      <w:rFonts w:cs="OpenSymbol"/>
+    </w:rPr>
+  </w:style>
+  <w:style w:type="character" w:styleId="ListLabel509">
+    <w:name w:val="ListLabel 509"/>
+    <w:qFormat/>
+    <w:rPr>
+      <w:rFonts w:cs="OpenSymbol"/>
+    </w:rPr>
+  </w:style>
+  <w:style w:type="character" w:styleId="ListLabel510">
+    <w:name w:val="ListLabel 510"/>
+    <w:qFormat/>
+    <w:rPr>
+      <w:rFonts w:cs="OpenSymbol"/>
+    </w:rPr>
+  </w:style>
+  <w:style w:type="character" w:styleId="ListLabel511">
+    <w:name w:val="ListLabel 511"/>
+    <w:qFormat/>
+    <w:rPr>
+      <w:b w:val="false"/>
+      <w:bCs w:val="false"/>
+      <w:color w:val="00000A"/>
+    </w:rPr>
+  </w:style>
+  <w:style w:type="character" w:styleId="ListLabel512">
+    <w:name w:val="ListLabel 512"/>
+    <w:qFormat/>
+    <w:rPr/>
+  </w:style>
+  <w:style w:type="character" w:styleId="ListLabel513">
+    <w:name w:val="ListLabel 513"/>
+    <w:qFormat/>
+    <w:rPr>
+      <w:b w:val="false"/>
+      <w:bCs w:val="false"/>
+      <w:color w:val="00000A"/>
+    </w:rPr>
+  </w:style>
+  <w:style w:type="character" w:styleId="ListLabel514">
+    <w:name w:val="ListLabel 514"/>
+    <w:qFormat/>
+    <w:rPr>
+      <w:color w:val="00000A"/>
+    </w:rPr>
+  </w:style>
   <w:style w:type="paragraph" w:styleId="Heading" w:customStyle="1">
     <w:name w:val="Heading"/>
     <w:basedOn w:val="Normal"/>

</xml_diff>

<commit_message>
HTML memorisation notes, Javascript Functional programming, Redux notes
</commit_message>
<xml_diff>
--- a/Front-End Notes/FreeCodeCamp - HTML Bootstrap.docx
+++ b/Front-End Notes/FreeCodeCamp - HTML Bootstrap.docx
@@ -16132,6 +16132,938 @@
       <w:color w:val="00000A"/>
     </w:rPr>
   </w:style>
+  <w:style w:type="character" w:styleId="ListLabel647">
+    <w:name w:val="ListLabel 647"/>
+    <w:qFormat/>
+    <w:rPr>
+      <w:rFonts w:cs="OpenSymbol"/>
+      <w:b/>
+    </w:rPr>
+  </w:style>
+  <w:style w:type="character" w:styleId="ListLabel648">
+    <w:name w:val="ListLabel 648"/>
+    <w:qFormat/>
+    <w:rPr>
+      <w:rFonts w:cs="OpenSymbol"/>
+      <w:b/>
+    </w:rPr>
+  </w:style>
+  <w:style w:type="character" w:styleId="ListLabel649">
+    <w:name w:val="ListLabel 649"/>
+    <w:qFormat/>
+    <w:rPr>
+      <w:rFonts w:cs="OpenSymbol"/>
+    </w:rPr>
+  </w:style>
+  <w:style w:type="character" w:styleId="ListLabel650">
+    <w:name w:val="ListLabel 650"/>
+    <w:qFormat/>
+    <w:rPr>
+      <w:rFonts w:cs="OpenSymbol"/>
+    </w:rPr>
+  </w:style>
+  <w:style w:type="character" w:styleId="ListLabel651">
+    <w:name w:val="ListLabel 651"/>
+    <w:qFormat/>
+    <w:rPr>
+      <w:rFonts w:cs="OpenSymbol"/>
+    </w:rPr>
+  </w:style>
+  <w:style w:type="character" w:styleId="ListLabel652">
+    <w:name w:val="ListLabel 652"/>
+    <w:qFormat/>
+    <w:rPr>
+      <w:rFonts w:cs="OpenSymbol"/>
+    </w:rPr>
+  </w:style>
+  <w:style w:type="character" w:styleId="ListLabel653">
+    <w:name w:val="ListLabel 653"/>
+    <w:qFormat/>
+    <w:rPr>
+      <w:rFonts w:cs="OpenSymbol"/>
+    </w:rPr>
+  </w:style>
+  <w:style w:type="character" w:styleId="ListLabel654">
+    <w:name w:val="ListLabel 654"/>
+    <w:qFormat/>
+    <w:rPr>
+      <w:rFonts w:cs="OpenSymbol"/>
+    </w:rPr>
+  </w:style>
+  <w:style w:type="character" w:styleId="ListLabel655">
+    <w:name w:val="ListLabel 655"/>
+    <w:qFormat/>
+    <w:rPr>
+      <w:rFonts w:cs="OpenSymbol"/>
+    </w:rPr>
+  </w:style>
+  <w:style w:type="character" w:styleId="ListLabel656">
+    <w:name w:val="ListLabel 656"/>
+    <w:qFormat/>
+    <w:rPr>
+      <w:rFonts w:cs="OpenSymbol"/>
+      <w:b w:val="false"/>
+    </w:rPr>
+  </w:style>
+  <w:style w:type="character" w:styleId="ListLabel657">
+    <w:name w:val="ListLabel 657"/>
+    <w:qFormat/>
+    <w:rPr>
+      <w:rFonts w:cs="OpenSymbol"/>
+    </w:rPr>
+  </w:style>
+  <w:style w:type="character" w:styleId="ListLabel658">
+    <w:name w:val="ListLabel 658"/>
+    <w:qFormat/>
+    <w:rPr>
+      <w:rFonts w:cs="OpenSymbol"/>
+    </w:rPr>
+  </w:style>
+  <w:style w:type="character" w:styleId="ListLabel659">
+    <w:name w:val="ListLabel 659"/>
+    <w:qFormat/>
+    <w:rPr>
+      <w:rFonts w:cs="OpenSymbol"/>
+    </w:rPr>
+  </w:style>
+  <w:style w:type="character" w:styleId="ListLabel660">
+    <w:name w:val="ListLabel 660"/>
+    <w:qFormat/>
+    <w:rPr>
+      <w:rFonts w:cs="OpenSymbol"/>
+    </w:rPr>
+  </w:style>
+  <w:style w:type="character" w:styleId="ListLabel661">
+    <w:name w:val="ListLabel 661"/>
+    <w:qFormat/>
+    <w:rPr>
+      <w:rFonts w:cs="OpenSymbol"/>
+    </w:rPr>
+  </w:style>
+  <w:style w:type="character" w:styleId="ListLabel662">
+    <w:name w:val="ListLabel 662"/>
+    <w:qFormat/>
+    <w:rPr>
+      <w:rFonts w:cs="OpenSymbol"/>
+    </w:rPr>
+  </w:style>
+  <w:style w:type="character" w:styleId="ListLabel663">
+    <w:name w:val="ListLabel 663"/>
+    <w:qFormat/>
+    <w:rPr>
+      <w:rFonts w:cs="OpenSymbol"/>
+    </w:rPr>
+  </w:style>
+  <w:style w:type="character" w:styleId="ListLabel664">
+    <w:name w:val="ListLabel 664"/>
+    <w:qFormat/>
+    <w:rPr>
+      <w:rFonts w:cs="OpenSymbol"/>
+    </w:rPr>
+  </w:style>
+  <w:style w:type="character" w:styleId="ListLabel665">
+    <w:name w:val="ListLabel 665"/>
+    <w:qFormat/>
+    <w:rPr>
+      <w:rFonts w:cs="OpenSymbol"/>
+      <w:b w:val="false"/>
+    </w:rPr>
+  </w:style>
+  <w:style w:type="character" w:styleId="ListLabel666">
+    <w:name w:val="ListLabel 666"/>
+    <w:qFormat/>
+    <w:rPr>
+      <w:rFonts w:cs="OpenSymbol"/>
+    </w:rPr>
+  </w:style>
+  <w:style w:type="character" w:styleId="ListLabel667">
+    <w:name w:val="ListLabel 667"/>
+    <w:qFormat/>
+    <w:rPr>
+      <w:rFonts w:cs="OpenSymbol"/>
+    </w:rPr>
+  </w:style>
+  <w:style w:type="character" w:styleId="ListLabel668">
+    <w:name w:val="ListLabel 668"/>
+    <w:qFormat/>
+    <w:rPr>
+      <w:rFonts w:cs="OpenSymbol"/>
+    </w:rPr>
+  </w:style>
+  <w:style w:type="character" w:styleId="ListLabel669">
+    <w:name w:val="ListLabel 669"/>
+    <w:qFormat/>
+    <w:rPr>
+      <w:rFonts w:cs="OpenSymbol"/>
+    </w:rPr>
+  </w:style>
+  <w:style w:type="character" w:styleId="ListLabel670">
+    <w:name w:val="ListLabel 670"/>
+    <w:qFormat/>
+    <w:rPr>
+      <w:rFonts w:cs="OpenSymbol"/>
+    </w:rPr>
+  </w:style>
+  <w:style w:type="character" w:styleId="ListLabel671">
+    <w:name w:val="ListLabel 671"/>
+    <w:qFormat/>
+    <w:rPr>
+      <w:rFonts w:cs="OpenSymbol"/>
+    </w:rPr>
+  </w:style>
+  <w:style w:type="character" w:styleId="ListLabel672">
+    <w:name w:val="ListLabel 672"/>
+    <w:qFormat/>
+    <w:rPr>
+      <w:rFonts w:cs="OpenSymbol"/>
+    </w:rPr>
+  </w:style>
+  <w:style w:type="character" w:styleId="ListLabel673">
+    <w:name w:val="ListLabel 673"/>
+    <w:qFormat/>
+    <w:rPr>
+      <w:rFonts w:cs="OpenSymbol"/>
+    </w:rPr>
+  </w:style>
+  <w:style w:type="character" w:styleId="ListLabel674">
+    <w:name w:val="ListLabel 674"/>
+    <w:qFormat/>
+    <w:rPr>
+      <w:rFonts w:cs="OpenSymbol"/>
+      <w:b w:val="false"/>
+    </w:rPr>
+  </w:style>
+  <w:style w:type="character" w:styleId="ListLabel675">
+    <w:name w:val="ListLabel 675"/>
+    <w:qFormat/>
+    <w:rPr>
+      <w:rFonts w:cs="OpenSymbol"/>
+    </w:rPr>
+  </w:style>
+  <w:style w:type="character" w:styleId="ListLabel676">
+    <w:name w:val="ListLabel 676"/>
+    <w:qFormat/>
+    <w:rPr>
+      <w:rFonts w:cs="OpenSymbol"/>
+    </w:rPr>
+  </w:style>
+  <w:style w:type="character" w:styleId="ListLabel677">
+    <w:name w:val="ListLabel 677"/>
+    <w:qFormat/>
+    <w:rPr>
+      <w:rFonts w:cs="OpenSymbol"/>
+    </w:rPr>
+  </w:style>
+  <w:style w:type="character" w:styleId="ListLabel678">
+    <w:name w:val="ListLabel 678"/>
+    <w:qFormat/>
+    <w:rPr>
+      <w:rFonts w:cs="OpenSymbol"/>
+    </w:rPr>
+  </w:style>
+  <w:style w:type="character" w:styleId="ListLabel679">
+    <w:name w:val="ListLabel 679"/>
+    <w:qFormat/>
+    <w:rPr>
+      <w:rFonts w:cs="OpenSymbol"/>
+    </w:rPr>
+  </w:style>
+  <w:style w:type="character" w:styleId="ListLabel680">
+    <w:name w:val="ListLabel 680"/>
+    <w:qFormat/>
+    <w:rPr>
+      <w:rFonts w:cs="OpenSymbol"/>
+    </w:rPr>
+  </w:style>
+  <w:style w:type="character" w:styleId="ListLabel681">
+    <w:name w:val="ListLabel 681"/>
+    <w:qFormat/>
+    <w:rPr>
+      <w:rFonts w:cs="OpenSymbol"/>
+    </w:rPr>
+  </w:style>
+  <w:style w:type="character" w:styleId="ListLabel682">
+    <w:name w:val="ListLabel 682"/>
+    <w:qFormat/>
+    <w:rPr>
+      <w:rFonts w:cs="OpenSymbol"/>
+    </w:rPr>
+  </w:style>
+  <w:style w:type="character" w:styleId="ListLabel683">
+    <w:name w:val="ListLabel 683"/>
+    <w:qFormat/>
+    <w:rPr>
+      <w:rFonts w:cs="OpenSymbol"/>
+      <w:b w:val="false"/>
+    </w:rPr>
+  </w:style>
+  <w:style w:type="character" w:styleId="ListLabel684">
+    <w:name w:val="ListLabel 684"/>
+    <w:qFormat/>
+    <w:rPr>
+      <w:rFonts w:cs="OpenSymbol"/>
+    </w:rPr>
+  </w:style>
+  <w:style w:type="character" w:styleId="ListLabel685">
+    <w:name w:val="ListLabel 685"/>
+    <w:qFormat/>
+    <w:rPr>
+      <w:rFonts w:cs="OpenSymbol"/>
+    </w:rPr>
+  </w:style>
+  <w:style w:type="character" w:styleId="ListLabel686">
+    <w:name w:val="ListLabel 686"/>
+    <w:qFormat/>
+    <w:rPr>
+      <w:rFonts w:cs="OpenSymbol"/>
+    </w:rPr>
+  </w:style>
+  <w:style w:type="character" w:styleId="ListLabel687">
+    <w:name w:val="ListLabel 687"/>
+    <w:qFormat/>
+    <w:rPr>
+      <w:rFonts w:cs="OpenSymbol"/>
+    </w:rPr>
+  </w:style>
+  <w:style w:type="character" w:styleId="ListLabel688">
+    <w:name w:val="ListLabel 688"/>
+    <w:qFormat/>
+    <w:rPr>
+      <w:rFonts w:cs="OpenSymbol"/>
+    </w:rPr>
+  </w:style>
+  <w:style w:type="character" w:styleId="ListLabel689">
+    <w:name w:val="ListLabel 689"/>
+    <w:qFormat/>
+    <w:rPr>
+      <w:rFonts w:cs="OpenSymbol"/>
+    </w:rPr>
+  </w:style>
+  <w:style w:type="character" w:styleId="ListLabel690">
+    <w:name w:val="ListLabel 690"/>
+    <w:qFormat/>
+    <w:rPr>
+      <w:rFonts w:cs="OpenSymbol"/>
+    </w:rPr>
+  </w:style>
+  <w:style w:type="character" w:styleId="ListLabel691">
+    <w:name w:val="ListLabel 691"/>
+    <w:qFormat/>
+    <w:rPr>
+      <w:rFonts w:cs="OpenSymbol"/>
+    </w:rPr>
+  </w:style>
+  <w:style w:type="character" w:styleId="ListLabel692">
+    <w:name w:val="ListLabel 692"/>
+    <w:qFormat/>
+    <w:rPr>
+      <w:rFonts w:cs="OpenSymbol"/>
+      <w:b w:val="false"/>
+    </w:rPr>
+  </w:style>
+  <w:style w:type="character" w:styleId="ListLabel693">
+    <w:name w:val="ListLabel 693"/>
+    <w:qFormat/>
+    <w:rPr>
+      <w:rFonts w:cs="OpenSymbol"/>
+    </w:rPr>
+  </w:style>
+  <w:style w:type="character" w:styleId="ListLabel694">
+    <w:name w:val="ListLabel 694"/>
+    <w:qFormat/>
+    <w:rPr>
+      <w:rFonts w:cs="OpenSymbol"/>
+    </w:rPr>
+  </w:style>
+  <w:style w:type="character" w:styleId="ListLabel695">
+    <w:name w:val="ListLabel 695"/>
+    <w:qFormat/>
+    <w:rPr>
+      <w:rFonts w:cs="OpenSymbol"/>
+    </w:rPr>
+  </w:style>
+  <w:style w:type="character" w:styleId="ListLabel696">
+    <w:name w:val="ListLabel 696"/>
+    <w:qFormat/>
+    <w:rPr>
+      <w:rFonts w:cs="OpenSymbol"/>
+    </w:rPr>
+  </w:style>
+  <w:style w:type="character" w:styleId="ListLabel697">
+    <w:name w:val="ListLabel 697"/>
+    <w:qFormat/>
+    <w:rPr>
+      <w:rFonts w:cs="OpenSymbol"/>
+    </w:rPr>
+  </w:style>
+  <w:style w:type="character" w:styleId="ListLabel698">
+    <w:name w:val="ListLabel 698"/>
+    <w:qFormat/>
+    <w:rPr>
+      <w:rFonts w:cs="OpenSymbol"/>
+    </w:rPr>
+  </w:style>
+  <w:style w:type="character" w:styleId="ListLabel699">
+    <w:name w:val="ListLabel 699"/>
+    <w:qFormat/>
+    <w:rPr>
+      <w:rFonts w:cs="OpenSymbol"/>
+    </w:rPr>
+  </w:style>
+  <w:style w:type="character" w:styleId="ListLabel700">
+    <w:name w:val="ListLabel 700"/>
+    <w:qFormat/>
+    <w:rPr>
+      <w:rFonts w:cs="OpenSymbol"/>
+    </w:rPr>
+  </w:style>
+  <w:style w:type="character" w:styleId="ListLabel701">
+    <w:name w:val="ListLabel 701"/>
+    <w:qFormat/>
+    <w:rPr>
+      <w:rFonts w:cs="OpenSymbol"/>
+      <w:b w:val="false"/>
+    </w:rPr>
+  </w:style>
+  <w:style w:type="character" w:styleId="ListLabel702">
+    <w:name w:val="ListLabel 702"/>
+    <w:qFormat/>
+    <w:rPr>
+      <w:rFonts w:cs="OpenSymbol"/>
+    </w:rPr>
+  </w:style>
+  <w:style w:type="character" w:styleId="ListLabel703">
+    <w:name w:val="ListLabel 703"/>
+    <w:qFormat/>
+    <w:rPr>
+      <w:rFonts w:cs="OpenSymbol"/>
+    </w:rPr>
+  </w:style>
+  <w:style w:type="character" w:styleId="ListLabel704">
+    <w:name w:val="ListLabel 704"/>
+    <w:qFormat/>
+    <w:rPr>
+      <w:rFonts w:cs="OpenSymbol"/>
+    </w:rPr>
+  </w:style>
+  <w:style w:type="character" w:styleId="ListLabel705">
+    <w:name w:val="ListLabel 705"/>
+    <w:qFormat/>
+    <w:rPr>
+      <w:rFonts w:cs="OpenSymbol"/>
+    </w:rPr>
+  </w:style>
+  <w:style w:type="character" w:styleId="ListLabel706">
+    <w:name w:val="ListLabel 706"/>
+    <w:qFormat/>
+    <w:rPr>
+      <w:rFonts w:cs="OpenSymbol"/>
+    </w:rPr>
+  </w:style>
+  <w:style w:type="character" w:styleId="ListLabel707">
+    <w:name w:val="ListLabel 707"/>
+    <w:qFormat/>
+    <w:rPr>
+      <w:rFonts w:cs="OpenSymbol"/>
+    </w:rPr>
+  </w:style>
+  <w:style w:type="character" w:styleId="ListLabel708">
+    <w:name w:val="ListLabel 708"/>
+    <w:qFormat/>
+    <w:rPr>
+      <w:rFonts w:cs="OpenSymbol"/>
+    </w:rPr>
+  </w:style>
+  <w:style w:type="character" w:styleId="ListLabel709">
+    <w:name w:val="ListLabel 709"/>
+    <w:qFormat/>
+    <w:rPr>
+      <w:rFonts w:cs="OpenSymbol"/>
+    </w:rPr>
+  </w:style>
+  <w:style w:type="character" w:styleId="ListLabel710">
+    <w:name w:val="ListLabel 710"/>
+    <w:qFormat/>
+    <w:rPr>
+      <w:rFonts w:cs="OpenSymbol"/>
+      <w:b w:val="false"/>
+    </w:rPr>
+  </w:style>
+  <w:style w:type="character" w:styleId="ListLabel711">
+    <w:name w:val="ListLabel 711"/>
+    <w:qFormat/>
+    <w:rPr>
+      <w:rFonts w:cs="OpenSymbol"/>
+    </w:rPr>
+  </w:style>
+  <w:style w:type="character" w:styleId="ListLabel712">
+    <w:name w:val="ListLabel 712"/>
+    <w:qFormat/>
+    <w:rPr>
+      <w:rFonts w:cs="OpenSymbol"/>
+    </w:rPr>
+  </w:style>
+  <w:style w:type="character" w:styleId="ListLabel713">
+    <w:name w:val="ListLabel 713"/>
+    <w:qFormat/>
+    <w:rPr>
+      <w:rFonts w:cs="OpenSymbol"/>
+    </w:rPr>
+  </w:style>
+  <w:style w:type="character" w:styleId="ListLabel714">
+    <w:name w:val="ListLabel 714"/>
+    <w:qFormat/>
+    <w:rPr>
+      <w:rFonts w:cs="OpenSymbol"/>
+    </w:rPr>
+  </w:style>
+  <w:style w:type="character" w:styleId="ListLabel715">
+    <w:name w:val="ListLabel 715"/>
+    <w:qFormat/>
+    <w:rPr>
+      <w:rFonts w:cs="OpenSymbol"/>
+    </w:rPr>
+  </w:style>
+  <w:style w:type="character" w:styleId="ListLabel716">
+    <w:name w:val="ListLabel 716"/>
+    <w:qFormat/>
+    <w:rPr>
+      <w:rFonts w:cs="OpenSymbol"/>
+    </w:rPr>
+  </w:style>
+  <w:style w:type="character" w:styleId="ListLabel717">
+    <w:name w:val="ListLabel 717"/>
+    <w:qFormat/>
+    <w:rPr>
+      <w:rFonts w:cs="OpenSymbol"/>
+    </w:rPr>
+  </w:style>
+  <w:style w:type="character" w:styleId="ListLabel718">
+    <w:name w:val="ListLabel 718"/>
+    <w:qFormat/>
+    <w:rPr>
+      <w:rFonts w:cs="OpenSymbol"/>
+    </w:rPr>
+  </w:style>
+  <w:style w:type="character" w:styleId="ListLabel719">
+    <w:name w:val="ListLabel 719"/>
+    <w:qFormat/>
+    <w:rPr>
+      <w:rFonts w:cs="OpenSymbol"/>
+      <w:b w:val="false"/>
+    </w:rPr>
+  </w:style>
+  <w:style w:type="character" w:styleId="ListLabel720">
+    <w:name w:val="ListLabel 720"/>
+    <w:qFormat/>
+    <w:rPr>
+      <w:rFonts w:cs="OpenSymbol"/>
+    </w:rPr>
+  </w:style>
+  <w:style w:type="character" w:styleId="ListLabel721">
+    <w:name w:val="ListLabel 721"/>
+    <w:qFormat/>
+    <w:rPr>
+      <w:rFonts w:cs="OpenSymbol"/>
+    </w:rPr>
+  </w:style>
+  <w:style w:type="character" w:styleId="ListLabel722">
+    <w:name w:val="ListLabel 722"/>
+    <w:qFormat/>
+    <w:rPr>
+      <w:rFonts w:cs="OpenSymbol"/>
+    </w:rPr>
+  </w:style>
+  <w:style w:type="character" w:styleId="ListLabel723">
+    <w:name w:val="ListLabel 723"/>
+    <w:qFormat/>
+    <w:rPr>
+      <w:rFonts w:cs="OpenSymbol"/>
+    </w:rPr>
+  </w:style>
+  <w:style w:type="character" w:styleId="ListLabel724">
+    <w:name w:val="ListLabel 724"/>
+    <w:qFormat/>
+    <w:rPr>
+      <w:rFonts w:cs="OpenSymbol"/>
+    </w:rPr>
+  </w:style>
+  <w:style w:type="character" w:styleId="ListLabel725">
+    <w:name w:val="ListLabel 725"/>
+    <w:qFormat/>
+    <w:rPr>
+      <w:rFonts w:cs="OpenSymbol"/>
+    </w:rPr>
+  </w:style>
+  <w:style w:type="character" w:styleId="ListLabel726">
+    <w:name w:val="ListLabel 726"/>
+    <w:qFormat/>
+    <w:rPr>
+      <w:rFonts w:cs="OpenSymbol"/>
+    </w:rPr>
+  </w:style>
+  <w:style w:type="character" w:styleId="ListLabel727">
+    <w:name w:val="ListLabel 727"/>
+    <w:qFormat/>
+    <w:rPr>
+      <w:rFonts w:cs="OpenSymbol"/>
+    </w:rPr>
+  </w:style>
+  <w:style w:type="character" w:styleId="ListLabel728">
+    <w:name w:val="ListLabel 728"/>
+    <w:qFormat/>
+    <w:rPr>
+      <w:rFonts w:cs="OpenSymbol"/>
+      <w:b w:val="false"/>
+    </w:rPr>
+  </w:style>
+  <w:style w:type="character" w:styleId="ListLabel729">
+    <w:name w:val="ListLabel 729"/>
+    <w:qFormat/>
+    <w:rPr>
+      <w:rFonts w:cs="OpenSymbol"/>
+    </w:rPr>
+  </w:style>
+  <w:style w:type="character" w:styleId="ListLabel730">
+    <w:name w:val="ListLabel 730"/>
+    <w:qFormat/>
+    <w:rPr>
+      <w:rFonts w:cs="OpenSymbol"/>
+    </w:rPr>
+  </w:style>
+  <w:style w:type="character" w:styleId="ListLabel731">
+    <w:name w:val="ListLabel 731"/>
+    <w:qFormat/>
+    <w:rPr>
+      <w:rFonts w:cs="OpenSymbol"/>
+    </w:rPr>
+  </w:style>
+  <w:style w:type="character" w:styleId="ListLabel732">
+    <w:name w:val="ListLabel 732"/>
+    <w:qFormat/>
+    <w:rPr>
+      <w:rFonts w:cs="OpenSymbol"/>
+    </w:rPr>
+  </w:style>
+  <w:style w:type="character" w:styleId="ListLabel733">
+    <w:name w:val="ListLabel 733"/>
+    <w:qFormat/>
+    <w:rPr>
+      <w:rFonts w:cs="OpenSymbol"/>
+    </w:rPr>
+  </w:style>
+  <w:style w:type="character" w:styleId="ListLabel734">
+    <w:name w:val="ListLabel 734"/>
+    <w:qFormat/>
+    <w:rPr>
+      <w:rFonts w:cs="OpenSymbol"/>
+    </w:rPr>
+  </w:style>
+  <w:style w:type="character" w:styleId="ListLabel735">
+    <w:name w:val="ListLabel 735"/>
+    <w:qFormat/>
+    <w:rPr>
+      <w:rFonts w:cs="OpenSymbol"/>
+    </w:rPr>
+  </w:style>
+  <w:style w:type="character" w:styleId="ListLabel736">
+    <w:name w:val="ListLabel 736"/>
+    <w:qFormat/>
+    <w:rPr>
+      <w:rFonts w:cs="OpenSymbol"/>
+    </w:rPr>
+  </w:style>
+  <w:style w:type="character" w:styleId="ListLabel737">
+    <w:name w:val="ListLabel 737"/>
+    <w:qFormat/>
+    <w:rPr>
+      <w:rFonts w:cs="OpenSymbol"/>
+      <w:b w:val="false"/>
+    </w:rPr>
+  </w:style>
+  <w:style w:type="character" w:styleId="ListLabel738">
+    <w:name w:val="ListLabel 738"/>
+    <w:qFormat/>
+    <w:rPr>
+      <w:rFonts w:cs="OpenSymbol"/>
+    </w:rPr>
+  </w:style>
+  <w:style w:type="character" w:styleId="ListLabel739">
+    <w:name w:val="ListLabel 739"/>
+    <w:qFormat/>
+    <w:rPr>
+      <w:rFonts w:cs="OpenSymbol"/>
+    </w:rPr>
+  </w:style>
+  <w:style w:type="character" w:styleId="ListLabel740">
+    <w:name w:val="ListLabel 740"/>
+    <w:qFormat/>
+    <w:rPr>
+      <w:rFonts w:cs="OpenSymbol"/>
+    </w:rPr>
+  </w:style>
+  <w:style w:type="character" w:styleId="ListLabel741">
+    <w:name w:val="ListLabel 741"/>
+    <w:qFormat/>
+    <w:rPr>
+      <w:rFonts w:cs="OpenSymbol"/>
+    </w:rPr>
+  </w:style>
+  <w:style w:type="character" w:styleId="ListLabel742">
+    <w:name w:val="ListLabel 742"/>
+    <w:qFormat/>
+    <w:rPr>
+      <w:rFonts w:cs="OpenSymbol"/>
+    </w:rPr>
+  </w:style>
+  <w:style w:type="character" w:styleId="ListLabel743">
+    <w:name w:val="ListLabel 743"/>
+    <w:qFormat/>
+    <w:rPr>
+      <w:rFonts w:cs="OpenSymbol"/>
+    </w:rPr>
+  </w:style>
+  <w:style w:type="character" w:styleId="ListLabel744">
+    <w:name w:val="ListLabel 744"/>
+    <w:qFormat/>
+    <w:rPr>
+      <w:rFonts w:cs="OpenSymbol"/>
+    </w:rPr>
+  </w:style>
+  <w:style w:type="character" w:styleId="ListLabel745">
+    <w:name w:val="ListLabel 745"/>
+    <w:qFormat/>
+    <w:rPr>
+      <w:rFonts w:cs="OpenSymbol"/>
+    </w:rPr>
+  </w:style>
+  <w:style w:type="character" w:styleId="ListLabel746">
+    <w:name w:val="ListLabel 746"/>
+    <w:qFormat/>
+    <w:rPr>
+      <w:rFonts w:cs="OpenSymbol"/>
+    </w:rPr>
+  </w:style>
+  <w:style w:type="character" w:styleId="ListLabel747">
+    <w:name w:val="ListLabel 747"/>
+    <w:qFormat/>
+    <w:rPr>
+      <w:rFonts w:cs="OpenSymbol"/>
+      <w:b w:val="false"/>
+    </w:rPr>
+  </w:style>
+  <w:style w:type="character" w:styleId="ListLabel748">
+    <w:name w:val="ListLabel 748"/>
+    <w:qFormat/>
+    <w:rPr>
+      <w:rFonts w:cs="OpenSymbol"/>
+    </w:rPr>
+  </w:style>
+  <w:style w:type="character" w:styleId="ListLabel749">
+    <w:name w:val="ListLabel 749"/>
+    <w:qFormat/>
+    <w:rPr>
+      <w:rFonts w:cs="OpenSymbol"/>
+    </w:rPr>
+  </w:style>
+  <w:style w:type="character" w:styleId="ListLabel750">
+    <w:name w:val="ListLabel 750"/>
+    <w:qFormat/>
+    <w:rPr>
+      <w:rFonts w:cs="OpenSymbol"/>
+    </w:rPr>
+  </w:style>
+  <w:style w:type="character" w:styleId="ListLabel751">
+    <w:name w:val="ListLabel 751"/>
+    <w:qFormat/>
+    <w:rPr>
+      <w:rFonts w:cs="OpenSymbol"/>
+    </w:rPr>
+  </w:style>
+  <w:style w:type="character" w:styleId="ListLabel752">
+    <w:name w:val="ListLabel 752"/>
+    <w:qFormat/>
+    <w:rPr>
+      <w:rFonts w:cs="OpenSymbol"/>
+    </w:rPr>
+  </w:style>
+  <w:style w:type="character" w:styleId="ListLabel753">
+    <w:name w:val="ListLabel 753"/>
+    <w:qFormat/>
+    <w:rPr>
+      <w:rFonts w:cs="OpenSymbol"/>
+    </w:rPr>
+  </w:style>
+  <w:style w:type="character" w:styleId="ListLabel754">
+    <w:name w:val="ListLabel 754"/>
+    <w:qFormat/>
+    <w:rPr>
+      <w:rFonts w:cs="OpenSymbol"/>
+    </w:rPr>
+  </w:style>
+  <w:style w:type="character" w:styleId="ListLabel755">
+    <w:name w:val="ListLabel 755"/>
+    <w:qFormat/>
+    <w:rPr>
+      <w:rFonts w:cs="OpenSymbol"/>
+      <w:b w:val="false"/>
+    </w:rPr>
+  </w:style>
+  <w:style w:type="character" w:styleId="ListLabel756">
+    <w:name w:val="ListLabel 756"/>
+    <w:qFormat/>
+    <w:rPr>
+      <w:rFonts w:cs="OpenSymbol"/>
+      <w:b w:val="false"/>
+    </w:rPr>
+  </w:style>
+  <w:style w:type="character" w:styleId="ListLabel757">
+    <w:name w:val="ListLabel 757"/>
+    <w:qFormat/>
+    <w:rPr>
+      <w:rFonts w:cs="OpenSymbol"/>
+    </w:rPr>
+  </w:style>
+  <w:style w:type="character" w:styleId="ListLabel758">
+    <w:name w:val="ListLabel 758"/>
+    <w:qFormat/>
+    <w:rPr>
+      <w:rFonts w:cs="OpenSymbol"/>
+    </w:rPr>
+  </w:style>
+  <w:style w:type="character" w:styleId="ListLabel759">
+    <w:name w:val="ListLabel 759"/>
+    <w:qFormat/>
+    <w:rPr>
+      <w:rFonts w:cs="OpenSymbol"/>
+    </w:rPr>
+  </w:style>
+  <w:style w:type="character" w:styleId="ListLabel760">
+    <w:name w:val="ListLabel 760"/>
+    <w:qFormat/>
+    <w:rPr>
+      <w:rFonts w:cs="OpenSymbol"/>
+    </w:rPr>
+  </w:style>
+  <w:style w:type="character" w:styleId="ListLabel761">
+    <w:name w:val="ListLabel 761"/>
+    <w:qFormat/>
+    <w:rPr>
+      <w:rFonts w:cs="OpenSymbol"/>
+    </w:rPr>
+  </w:style>
+  <w:style w:type="character" w:styleId="ListLabel762">
+    <w:name w:val="ListLabel 762"/>
+    <w:qFormat/>
+    <w:rPr>
+      <w:rFonts w:cs="OpenSymbol"/>
+    </w:rPr>
+  </w:style>
+  <w:style w:type="character" w:styleId="ListLabel763">
+    <w:name w:val="ListLabel 763"/>
+    <w:qFormat/>
+    <w:rPr>
+      <w:rFonts w:cs="OpenSymbol"/>
+    </w:rPr>
+  </w:style>
+  <w:style w:type="character" w:styleId="ListLabel764">
+    <w:name w:val="ListLabel 764"/>
+    <w:qFormat/>
+    <w:rPr>
+      <w:rFonts w:cs="OpenSymbol"/>
+    </w:rPr>
+  </w:style>
+  <w:style w:type="character" w:styleId="ListLabel765">
+    <w:name w:val="ListLabel 765"/>
+    <w:qFormat/>
+    <w:rPr>
+      <w:rFonts w:cs="OpenSymbol"/>
+    </w:rPr>
+  </w:style>
+  <w:style w:type="character" w:styleId="ListLabel766">
+    <w:name w:val="ListLabel 766"/>
+    <w:qFormat/>
+    <w:rPr>
+      <w:rFonts w:cs="OpenSymbol"/>
+    </w:rPr>
+  </w:style>
+  <w:style w:type="character" w:styleId="ListLabel767">
+    <w:name w:val="ListLabel 767"/>
+    <w:qFormat/>
+    <w:rPr>
+      <w:rFonts w:cs="OpenSymbol"/>
+    </w:rPr>
+  </w:style>
+  <w:style w:type="character" w:styleId="ListLabel768">
+    <w:name w:val="ListLabel 768"/>
+    <w:qFormat/>
+    <w:rPr>
+      <w:rFonts w:cs="OpenSymbol"/>
+    </w:rPr>
+  </w:style>
+  <w:style w:type="character" w:styleId="ListLabel769">
+    <w:name w:val="ListLabel 769"/>
+    <w:qFormat/>
+    <w:rPr>
+      <w:rFonts w:cs="OpenSymbol"/>
+    </w:rPr>
+  </w:style>
+  <w:style w:type="character" w:styleId="ListLabel770">
+    <w:name w:val="ListLabel 770"/>
+    <w:qFormat/>
+    <w:rPr>
+      <w:rFonts w:cs="OpenSymbol"/>
+    </w:rPr>
+  </w:style>
+  <w:style w:type="character" w:styleId="ListLabel771">
+    <w:name w:val="ListLabel 771"/>
+    <w:qFormat/>
+    <w:rPr>
+      <w:rFonts w:cs="OpenSymbol"/>
+    </w:rPr>
+  </w:style>
+  <w:style w:type="character" w:styleId="ListLabel772">
+    <w:name w:val="ListLabel 772"/>
+    <w:qFormat/>
+    <w:rPr>
+      <w:rFonts w:cs="OpenSymbol"/>
+    </w:rPr>
+  </w:style>
+  <w:style w:type="character" w:styleId="ListLabel773">
+    <w:name w:val="ListLabel 773"/>
+    <w:qFormat/>
+    <w:rPr>
+      <w:b w:val="false"/>
+      <w:bCs w:val="false"/>
+      <w:color w:val="00000A"/>
+    </w:rPr>
+  </w:style>
+  <w:style w:type="character" w:styleId="ListLabel774">
+    <w:name w:val="ListLabel 774"/>
+    <w:qFormat/>
+    <w:rPr/>
+  </w:style>
+  <w:style w:type="character" w:styleId="ListLabel775">
+    <w:name w:val="ListLabel 775"/>
+    <w:qFormat/>
+    <w:rPr>
+      <w:b w:val="false"/>
+      <w:bCs w:val="false"/>
+      <w:color w:val="00000A"/>
+    </w:rPr>
+  </w:style>
+  <w:style w:type="character" w:styleId="ListLabel776">
+    <w:name w:val="ListLabel 776"/>
+    <w:qFormat/>
+    <w:rPr/>
+  </w:style>
+  <w:style w:type="character" w:styleId="ListLabel777">
+    <w:name w:val="ListLabel 777"/>
+    <w:qFormat/>
+    <w:rPr>
+      <w:color w:val="00000A"/>
+    </w:rPr>
+  </w:style>
   <w:style w:type="paragraph" w:styleId="Heading" w:customStyle="1">
     <w:name w:val="Heading"/>
     <w:basedOn w:val="Normal"/>

</xml_diff>